<commit_message>
Actividad 1 realizada y entregada
</commit_message>
<xml_diff>
--- a/Actividad1/Actividad1.docx
+++ b/Actividad1/Actividad1.docx
@@ -1,6 +1,6 @@
 
 <file path=word/document.xml><?xml version="1.0" encoding="utf-8"?>
-<w:document xmlns:ve="http://schemas.openxmlformats.org/markup-compatibility/2006" xmlns:o="urn:schemas-microsoft-com:office:office" xmlns:r="http://schemas.openxmlformats.org/officeDocument/2006/relationships" xmlns:m="http://schemas.openxmlformats.org/officeDocument/2006/math" xmlns:v="urn:schemas-microsoft-com:vml" xmlns:wp="http://schemas.openxmlformats.org/drawingml/2006/wordprocessingDrawing" xmlns:w10="urn:schemas-microsoft-com:office:word" xmlns:w="http://schemas.openxmlformats.org/wordprocessingml/2006/main" xmlns:wne="http://schemas.microsoft.com/office/word/2006/wordml">
+<w:document xmlns:wpc="http://schemas.microsoft.com/office/word/2010/wordprocessingCanvas" xmlns:mc="http://schemas.openxmlformats.org/markup-compatibility/2006" xmlns:o="urn:schemas-microsoft-com:office:office" xmlns:r="http://schemas.openxmlformats.org/officeDocument/2006/relationships" xmlns:m="http://schemas.openxmlformats.org/officeDocument/2006/math" xmlns:v="urn:schemas-microsoft-com:vml" xmlns:wp14="http://schemas.microsoft.com/office/word/2010/wordprocessingDrawing" xmlns:wp="http://schemas.openxmlformats.org/drawingml/2006/wordprocessingDrawing" xmlns:w10="urn:schemas-microsoft-com:office:word" xmlns:w="http://schemas.openxmlformats.org/wordprocessingml/2006/main" xmlns:w14="http://schemas.microsoft.com/office/word/2010/wordml" xmlns:wpg="http://schemas.microsoft.com/office/word/2010/wordprocessingGroup" xmlns:wpi="http://schemas.microsoft.com/office/word/2010/wordprocessingInk" xmlns:wne="http://schemas.microsoft.com/office/word/2006/wordml" xmlns:wps="http://schemas.microsoft.com/office/word/2010/wordprocessingShape" mc:Ignorable="w14 wp14">
   <w:body>
     <w:sdt>
       <w:sdtPr>
@@ -26,7 +26,7 @@
           <w:tblPr>
             <w:tblW w:w="5000" w:type="pct"/>
             <w:jc w:val="center"/>
-            <w:tblLook w:val="04A0"/>
+            <w:tblLook w:val="04A0" w:firstRow="1" w:lastRow="0" w:firstColumn="1" w:lastColumn="0" w:noHBand="0" w:noVBand="1"/>
           </w:tblPr>
           <w:tblGrid>
             <w:gridCol w:w="8720"/>
@@ -103,6 +103,7 @@
                 <w:dataBinding w:prefixMappings="xmlns:ns0='http://schemas.openxmlformats.org/package/2006/metadata/core-properties' xmlns:ns1='http://purl.org/dc/elements/1.1/'" w:xpath="/ns0:coreProperties[1]/ns1:title[1]" w:storeItemID="{6C3C8BC8-F283-45AE-878A-BAB7291924A1}"/>
                 <w:text/>
               </w:sdtPr>
+              <w:sdtEndPr/>
               <w:sdtContent>
                 <w:tc>
                   <w:tcPr>
@@ -158,6 +159,7 @@
                 <w:dataBinding w:prefixMappings="xmlns:ns0='http://schemas.openxmlformats.org/package/2006/metadata/core-properties' xmlns:ns1='http://purl.org/dc/elements/1.1/'" w:xpath="/ns0:coreProperties[1]/ns1:subject[1]" w:storeItemID="{6C3C8BC8-F283-45AE-878A-BAB7291924A1}"/>
                 <w:text/>
               </w:sdtPr>
+              <w:sdtEndPr/>
               <w:sdtContent>
                 <w:tc>
                   <w:tcPr>
@@ -185,7 +187,7 @@
                         <w:sz w:val="44"/>
                         <w:szCs w:val="44"/>
                       </w:rPr>
-                      <w:t xml:space="preserve">UT1: Programación multiproceso </w:t>
+                      <w:t>UT1: Programación multiproceso</w:t>
                     </w:r>
                   </w:p>
                 </w:tc>
@@ -227,12 +229,10 @@
                 </w:rPr>
                 <w:alias w:val="Autor"/>
                 <w:id w:val="15524260"/>
-                <w:placeholder>
-                  <w:docPart w:val="69C632D3AAAF40068A88A03176B444FB"/>
-                </w:placeholder>
                 <w:dataBinding w:prefixMappings="xmlns:ns0='http://schemas.openxmlformats.org/package/2006/metadata/core-properties' xmlns:ns1='http://purl.org/dc/elements/1.1/'" w:xpath="/ns0:coreProperties[1]/ns1:creator[1]" w:storeItemID="{6C3C8BC8-F283-45AE-878A-BAB7291924A1}"/>
                 <w:text/>
               </w:sdtPr>
+              <w:sdtEndPr/>
               <w:sdtContent>
                 <w:tc>
                   <w:tcPr>
@@ -302,6 +302,7 @@
                   <w:calendar w:val="gregorian"/>
                 </w:date>
               </w:sdtPr>
+              <w:sdtEndPr/>
               <w:sdtContent>
                 <w:tc>
                   <w:tcPr>
@@ -344,7 +345,7 @@
           <w:tblPr>
             <w:tblpPr w:leftFromText="187" w:rightFromText="187" w:horzAnchor="margin" w:tblpXSpec="center" w:tblpYSpec="bottom"/>
             <w:tblW w:w="5000" w:type="pct"/>
-            <w:tblLook w:val="04A0"/>
+            <w:tblLook w:val="04A0" w:firstRow="1" w:lastRow="0" w:firstColumn="1" w:lastColumn="0" w:noHBand="0" w:noVBand="1"/>
           </w:tblPr>
           <w:tblGrid>
             <w:gridCol w:w="8720"/>
@@ -387,6 +388,7 @@
           <w:docPartUnique/>
         </w:docPartObj>
       </w:sdtPr>
+      <w:sdtEndPr/>
       <w:sdtContent>
         <w:p>
           <w:pPr>
@@ -407,6 +409,17 @@
           </w:r>
         </w:p>
         <w:p>
+          <w:pPr>
+            <w:pStyle w:val="TDC1"/>
+            <w:tabs>
+              <w:tab w:val="right" w:leader="dot" w:pos="8494"/>
+            </w:tabs>
+            <w:rPr>
+              <w:rFonts w:eastAsiaTheme="minorEastAsia"/>
+              <w:noProof/>
+              <w:lang w:eastAsia="es-ES"/>
+            </w:rPr>
+          </w:pPr>
           <w:r>
             <w:fldChar w:fldCharType="begin"/>
           </w:r>
@@ -416,14 +429,905 @@
           <w:r>
             <w:fldChar w:fldCharType="separate"/>
           </w:r>
-          <w:r>
+          <w:hyperlink w:anchor="_Toc147691551" w:history="1">
+            <w:r>
+              <w:rPr>
+                <w:rStyle w:val="Hipervnculo"/>
+                <w:noProof/>
+              </w:rPr>
+              <w:t>1</w:t>
+            </w:r>
+            <w:r>
+              <w:rPr>
+                <w:noProof/>
+                <w:webHidden/>
+              </w:rPr>
+              <w:tab/>
+            </w:r>
+            <w:r>
+              <w:rPr>
+                <w:noProof/>
+                <w:webHidden/>
+              </w:rPr>
+              <w:fldChar w:fldCharType="begin"/>
+            </w:r>
+            <w:r>
+              <w:rPr>
+                <w:noProof/>
+                <w:webHidden/>
+              </w:rPr>
+              <w:instrText xml:space="preserve"> PAGEREF _Toc147691551 \h </w:instrText>
+            </w:r>
+            <w:r>
+              <w:rPr>
+                <w:noProof/>
+                <w:webHidden/>
+              </w:rPr>
+            </w:r>
+            <w:r>
+              <w:rPr>
+                <w:noProof/>
+                <w:webHidden/>
+              </w:rPr>
+              <w:fldChar w:fldCharType="separate"/>
+            </w:r>
+            <w:r>
+              <w:rPr>
+                <w:noProof/>
+                <w:webHidden/>
+              </w:rPr>
+              <w:t>2</w:t>
+            </w:r>
+            <w:r>
+              <w:rPr>
+                <w:noProof/>
+                <w:webHidden/>
+              </w:rPr>
+              <w:fldChar w:fldCharType="end"/>
+            </w:r>
+          </w:hyperlink>
+        </w:p>
+        <w:p>
+          <w:pPr>
+            <w:pStyle w:val="TDC1"/>
+            <w:tabs>
+              <w:tab w:val="right" w:leader="dot" w:pos="8494"/>
+            </w:tabs>
             <w:rPr>
-              <w:b/>
-              <w:bCs/>
+              <w:rFonts w:eastAsiaTheme="minorEastAsia"/>
               <w:noProof/>
+              <w:lang w:eastAsia="es-ES"/>
             </w:rPr>
-            <w:t>No se encontraron elementos de tabla de contenido.</w:t>
-          </w:r>
+          </w:pPr>
+          <w:hyperlink w:anchor="_Toc147691552" w:history="1">
+            <w:r>
+              <w:rPr>
+                <w:rStyle w:val="Hipervnculo"/>
+                <w:noProof/>
+              </w:rPr>
+              <w:t>a)</w:t>
+            </w:r>
+            <w:r>
+              <w:rPr>
+                <w:noProof/>
+                <w:webHidden/>
+              </w:rPr>
+              <w:tab/>
+            </w:r>
+            <w:r>
+              <w:rPr>
+                <w:noProof/>
+                <w:webHidden/>
+              </w:rPr>
+              <w:fldChar w:fldCharType="begin"/>
+            </w:r>
+            <w:r>
+              <w:rPr>
+                <w:noProof/>
+                <w:webHidden/>
+              </w:rPr>
+              <w:instrText xml:space="preserve"> PAGEREF _Toc147691552 \h </w:instrText>
+            </w:r>
+            <w:r>
+              <w:rPr>
+                <w:noProof/>
+                <w:webHidden/>
+              </w:rPr>
+            </w:r>
+            <w:r>
+              <w:rPr>
+                <w:noProof/>
+                <w:webHidden/>
+              </w:rPr>
+              <w:fldChar w:fldCharType="separate"/>
+            </w:r>
+            <w:r>
+              <w:rPr>
+                <w:noProof/>
+                <w:webHidden/>
+              </w:rPr>
+              <w:t>2</w:t>
+            </w:r>
+            <w:r>
+              <w:rPr>
+                <w:noProof/>
+                <w:webHidden/>
+              </w:rPr>
+              <w:fldChar w:fldCharType="end"/>
+            </w:r>
+          </w:hyperlink>
+        </w:p>
+        <w:p>
+          <w:pPr>
+            <w:pStyle w:val="TDC1"/>
+            <w:tabs>
+              <w:tab w:val="right" w:leader="dot" w:pos="8494"/>
+            </w:tabs>
+            <w:rPr>
+              <w:rFonts w:eastAsiaTheme="minorEastAsia"/>
+              <w:noProof/>
+              <w:lang w:eastAsia="es-ES"/>
+            </w:rPr>
+          </w:pPr>
+          <w:hyperlink w:anchor="_Toc147691553" w:history="1">
+            <w:r>
+              <w:rPr>
+                <w:rStyle w:val="Hipervnculo"/>
+                <w:noProof/>
+              </w:rPr>
+              <w:t>b)</w:t>
+            </w:r>
+            <w:r>
+              <w:rPr>
+                <w:noProof/>
+                <w:webHidden/>
+              </w:rPr>
+              <w:tab/>
+            </w:r>
+            <w:r>
+              <w:rPr>
+                <w:noProof/>
+                <w:webHidden/>
+              </w:rPr>
+              <w:fldChar w:fldCharType="begin"/>
+            </w:r>
+            <w:r>
+              <w:rPr>
+                <w:noProof/>
+                <w:webHidden/>
+              </w:rPr>
+              <w:instrText xml:space="preserve"> PAGEREF _Toc147691553 \h </w:instrText>
+            </w:r>
+            <w:r>
+              <w:rPr>
+                <w:noProof/>
+                <w:webHidden/>
+              </w:rPr>
+            </w:r>
+            <w:r>
+              <w:rPr>
+                <w:noProof/>
+                <w:webHidden/>
+              </w:rPr>
+              <w:fldChar w:fldCharType="separate"/>
+            </w:r>
+            <w:r>
+              <w:rPr>
+                <w:noProof/>
+                <w:webHidden/>
+              </w:rPr>
+              <w:t>2</w:t>
+            </w:r>
+            <w:r>
+              <w:rPr>
+                <w:noProof/>
+                <w:webHidden/>
+              </w:rPr>
+              <w:fldChar w:fldCharType="end"/>
+            </w:r>
+          </w:hyperlink>
+        </w:p>
+        <w:p>
+          <w:pPr>
+            <w:pStyle w:val="TDC1"/>
+            <w:tabs>
+              <w:tab w:val="right" w:leader="dot" w:pos="8494"/>
+            </w:tabs>
+            <w:rPr>
+              <w:rFonts w:eastAsiaTheme="minorEastAsia"/>
+              <w:noProof/>
+              <w:lang w:eastAsia="es-ES"/>
+            </w:rPr>
+          </w:pPr>
+          <w:hyperlink w:anchor="_Toc147691554" w:history="1">
+            <w:r>
+              <w:rPr>
+                <w:rStyle w:val="Hipervnculo"/>
+                <w:noProof/>
+              </w:rPr>
+              <w:t>c)</w:t>
+            </w:r>
+            <w:r>
+              <w:rPr>
+                <w:noProof/>
+                <w:webHidden/>
+              </w:rPr>
+              <w:tab/>
+            </w:r>
+            <w:r>
+              <w:rPr>
+                <w:noProof/>
+                <w:webHidden/>
+              </w:rPr>
+              <w:fldChar w:fldCharType="begin"/>
+            </w:r>
+            <w:r>
+              <w:rPr>
+                <w:noProof/>
+                <w:webHidden/>
+              </w:rPr>
+              <w:instrText xml:space="preserve"> PAGEREF _Toc147691554 \h </w:instrText>
+            </w:r>
+            <w:r>
+              <w:rPr>
+                <w:noProof/>
+                <w:webHidden/>
+              </w:rPr>
+            </w:r>
+            <w:r>
+              <w:rPr>
+                <w:noProof/>
+                <w:webHidden/>
+              </w:rPr>
+              <w:fldChar w:fldCharType="separate"/>
+            </w:r>
+            <w:r>
+              <w:rPr>
+                <w:noProof/>
+                <w:webHidden/>
+              </w:rPr>
+              <w:t>3</w:t>
+            </w:r>
+            <w:r>
+              <w:rPr>
+                <w:noProof/>
+                <w:webHidden/>
+              </w:rPr>
+              <w:fldChar w:fldCharType="end"/>
+            </w:r>
+          </w:hyperlink>
+        </w:p>
+        <w:p>
+          <w:pPr>
+            <w:pStyle w:val="TDC1"/>
+            <w:tabs>
+              <w:tab w:val="right" w:leader="dot" w:pos="8494"/>
+            </w:tabs>
+            <w:rPr>
+              <w:rFonts w:eastAsiaTheme="minorEastAsia"/>
+              <w:noProof/>
+              <w:lang w:eastAsia="es-ES"/>
+            </w:rPr>
+          </w:pPr>
+          <w:hyperlink w:anchor="_Toc147691555" w:history="1">
+            <w:r>
+              <w:rPr>
+                <w:rStyle w:val="Hipervnculo"/>
+                <w:noProof/>
+              </w:rPr>
+              <w:t>d)</w:t>
+            </w:r>
+            <w:r>
+              <w:rPr>
+                <w:noProof/>
+                <w:webHidden/>
+              </w:rPr>
+              <w:tab/>
+            </w:r>
+            <w:r>
+              <w:rPr>
+                <w:noProof/>
+                <w:webHidden/>
+              </w:rPr>
+              <w:fldChar w:fldCharType="begin"/>
+            </w:r>
+            <w:r>
+              <w:rPr>
+                <w:noProof/>
+                <w:webHidden/>
+              </w:rPr>
+              <w:instrText xml:space="preserve"> PAGEREF _Toc147691555 \h </w:instrText>
+            </w:r>
+            <w:r>
+              <w:rPr>
+                <w:noProof/>
+                <w:webHidden/>
+              </w:rPr>
+            </w:r>
+            <w:r>
+              <w:rPr>
+                <w:noProof/>
+                <w:webHidden/>
+              </w:rPr>
+              <w:fldChar w:fldCharType="separate"/>
+            </w:r>
+            <w:r>
+              <w:rPr>
+                <w:noProof/>
+                <w:webHidden/>
+              </w:rPr>
+              <w:t>4</w:t>
+            </w:r>
+            <w:r>
+              <w:rPr>
+                <w:noProof/>
+                <w:webHidden/>
+              </w:rPr>
+              <w:fldChar w:fldCharType="end"/>
+            </w:r>
+          </w:hyperlink>
+        </w:p>
+        <w:p>
+          <w:pPr>
+            <w:pStyle w:val="TDC1"/>
+            <w:tabs>
+              <w:tab w:val="right" w:leader="dot" w:pos="8494"/>
+            </w:tabs>
+            <w:rPr>
+              <w:rFonts w:eastAsiaTheme="minorEastAsia"/>
+              <w:noProof/>
+              <w:lang w:eastAsia="es-ES"/>
+            </w:rPr>
+          </w:pPr>
+          <w:hyperlink w:anchor="_Toc147691556" w:history="1">
+            <w:r>
+              <w:rPr>
+                <w:rStyle w:val="Hipervnculo"/>
+                <w:noProof/>
+              </w:rPr>
+              <w:t>e)</w:t>
+            </w:r>
+            <w:r>
+              <w:rPr>
+                <w:noProof/>
+                <w:webHidden/>
+              </w:rPr>
+              <w:tab/>
+            </w:r>
+            <w:r>
+              <w:rPr>
+                <w:noProof/>
+                <w:webHidden/>
+              </w:rPr>
+              <w:fldChar w:fldCharType="begin"/>
+            </w:r>
+            <w:r>
+              <w:rPr>
+                <w:noProof/>
+                <w:webHidden/>
+              </w:rPr>
+              <w:instrText xml:space="preserve"> PAGEREF _Toc147691556 \h </w:instrText>
+            </w:r>
+            <w:r>
+              <w:rPr>
+                <w:noProof/>
+                <w:webHidden/>
+              </w:rPr>
+            </w:r>
+            <w:r>
+              <w:rPr>
+                <w:noProof/>
+                <w:webHidden/>
+              </w:rPr>
+              <w:fldChar w:fldCharType="separate"/>
+            </w:r>
+            <w:r>
+              <w:rPr>
+                <w:noProof/>
+                <w:webHidden/>
+              </w:rPr>
+              <w:t>4</w:t>
+            </w:r>
+            <w:r>
+              <w:rPr>
+                <w:noProof/>
+                <w:webHidden/>
+              </w:rPr>
+              <w:fldChar w:fldCharType="end"/>
+            </w:r>
+          </w:hyperlink>
+        </w:p>
+        <w:p>
+          <w:pPr>
+            <w:pStyle w:val="TDC1"/>
+            <w:tabs>
+              <w:tab w:val="right" w:leader="dot" w:pos="8494"/>
+            </w:tabs>
+            <w:rPr>
+              <w:rFonts w:eastAsiaTheme="minorEastAsia"/>
+              <w:noProof/>
+              <w:lang w:eastAsia="es-ES"/>
+            </w:rPr>
+          </w:pPr>
+          <w:hyperlink w:anchor="_Toc147691557" w:history="1">
+            <w:r>
+              <w:rPr>
+                <w:rStyle w:val="Hipervnculo"/>
+                <w:noProof/>
+              </w:rPr>
+              <w:t>f)</w:t>
+            </w:r>
+            <w:r>
+              <w:rPr>
+                <w:noProof/>
+                <w:webHidden/>
+              </w:rPr>
+              <w:tab/>
+            </w:r>
+            <w:r>
+              <w:rPr>
+                <w:noProof/>
+                <w:webHidden/>
+              </w:rPr>
+              <w:fldChar w:fldCharType="begin"/>
+            </w:r>
+            <w:r>
+              <w:rPr>
+                <w:noProof/>
+                <w:webHidden/>
+              </w:rPr>
+              <w:instrText xml:space="preserve"> PAGEREF _Toc147691557 \h </w:instrText>
+            </w:r>
+            <w:r>
+              <w:rPr>
+                <w:noProof/>
+                <w:webHidden/>
+              </w:rPr>
+            </w:r>
+            <w:r>
+              <w:rPr>
+                <w:noProof/>
+                <w:webHidden/>
+              </w:rPr>
+              <w:fldChar w:fldCharType="separate"/>
+            </w:r>
+            <w:r>
+              <w:rPr>
+                <w:noProof/>
+                <w:webHidden/>
+              </w:rPr>
+              <w:t>5</w:t>
+            </w:r>
+            <w:r>
+              <w:rPr>
+                <w:noProof/>
+                <w:webHidden/>
+              </w:rPr>
+              <w:fldChar w:fldCharType="end"/>
+            </w:r>
+          </w:hyperlink>
+        </w:p>
+        <w:p>
+          <w:pPr>
+            <w:pStyle w:val="TDC1"/>
+            <w:tabs>
+              <w:tab w:val="right" w:leader="dot" w:pos="8494"/>
+            </w:tabs>
+            <w:rPr>
+              <w:rFonts w:eastAsiaTheme="minorEastAsia"/>
+              <w:noProof/>
+              <w:lang w:eastAsia="es-ES"/>
+            </w:rPr>
+          </w:pPr>
+          <w:hyperlink w:anchor="_Toc147691558" w:history="1">
+            <w:r>
+              <w:rPr>
+                <w:rStyle w:val="Hipervnculo"/>
+                <w:noProof/>
+              </w:rPr>
+              <w:t>g) y h)</w:t>
+            </w:r>
+            <w:r>
+              <w:rPr>
+                <w:noProof/>
+                <w:webHidden/>
+              </w:rPr>
+              <w:tab/>
+            </w:r>
+            <w:r>
+              <w:rPr>
+                <w:noProof/>
+                <w:webHidden/>
+              </w:rPr>
+              <w:fldChar w:fldCharType="begin"/>
+            </w:r>
+            <w:r>
+              <w:rPr>
+                <w:noProof/>
+                <w:webHidden/>
+              </w:rPr>
+              <w:instrText xml:space="preserve"> PAGEREF _Toc147691558 \h </w:instrText>
+            </w:r>
+            <w:r>
+              <w:rPr>
+                <w:noProof/>
+                <w:webHidden/>
+              </w:rPr>
+            </w:r>
+            <w:r>
+              <w:rPr>
+                <w:noProof/>
+                <w:webHidden/>
+              </w:rPr>
+              <w:fldChar w:fldCharType="separate"/>
+            </w:r>
+            <w:r>
+              <w:rPr>
+                <w:noProof/>
+                <w:webHidden/>
+              </w:rPr>
+              <w:t>5</w:t>
+            </w:r>
+            <w:r>
+              <w:rPr>
+                <w:noProof/>
+                <w:webHidden/>
+              </w:rPr>
+              <w:fldChar w:fldCharType="end"/>
+            </w:r>
+          </w:hyperlink>
+        </w:p>
+        <w:p>
+          <w:pPr>
+            <w:pStyle w:val="TDC1"/>
+            <w:tabs>
+              <w:tab w:val="right" w:leader="dot" w:pos="8494"/>
+            </w:tabs>
+            <w:rPr>
+              <w:rFonts w:eastAsiaTheme="minorEastAsia"/>
+              <w:noProof/>
+              <w:lang w:eastAsia="es-ES"/>
+            </w:rPr>
+          </w:pPr>
+          <w:hyperlink w:anchor="_Toc147691559" w:history="1">
+            <w:r>
+              <w:rPr>
+                <w:rStyle w:val="Hipervnculo"/>
+                <w:noProof/>
+              </w:rPr>
+              <w:t>2</w:t>
+            </w:r>
+            <w:r>
+              <w:rPr>
+                <w:noProof/>
+                <w:webHidden/>
+              </w:rPr>
+              <w:tab/>
+            </w:r>
+            <w:r>
+              <w:rPr>
+                <w:noProof/>
+                <w:webHidden/>
+              </w:rPr>
+              <w:fldChar w:fldCharType="begin"/>
+            </w:r>
+            <w:r>
+              <w:rPr>
+                <w:noProof/>
+                <w:webHidden/>
+              </w:rPr>
+              <w:instrText xml:space="preserve"> PAGEREF _Toc147691559 \h </w:instrText>
+            </w:r>
+            <w:r>
+              <w:rPr>
+                <w:noProof/>
+                <w:webHidden/>
+              </w:rPr>
+            </w:r>
+            <w:r>
+              <w:rPr>
+                <w:noProof/>
+                <w:webHidden/>
+              </w:rPr>
+              <w:fldChar w:fldCharType="separate"/>
+            </w:r>
+            <w:r>
+              <w:rPr>
+                <w:noProof/>
+                <w:webHidden/>
+              </w:rPr>
+              <w:t>6</w:t>
+            </w:r>
+            <w:r>
+              <w:rPr>
+                <w:noProof/>
+                <w:webHidden/>
+              </w:rPr>
+              <w:fldChar w:fldCharType="end"/>
+            </w:r>
+          </w:hyperlink>
+        </w:p>
+        <w:p>
+          <w:pPr>
+            <w:pStyle w:val="TDC1"/>
+            <w:tabs>
+              <w:tab w:val="right" w:leader="dot" w:pos="8494"/>
+            </w:tabs>
+            <w:rPr>
+              <w:rFonts w:eastAsiaTheme="minorEastAsia"/>
+              <w:noProof/>
+              <w:lang w:eastAsia="es-ES"/>
+            </w:rPr>
+          </w:pPr>
+          <w:hyperlink w:anchor="_Toc147691560" w:history="1">
+            <w:r>
+              <w:rPr>
+                <w:rStyle w:val="Hipervnculo"/>
+                <w:noProof/>
+              </w:rPr>
+              <w:t>a)</w:t>
+            </w:r>
+            <w:r>
+              <w:rPr>
+                <w:noProof/>
+                <w:webHidden/>
+              </w:rPr>
+              <w:tab/>
+            </w:r>
+            <w:r>
+              <w:rPr>
+                <w:noProof/>
+                <w:webHidden/>
+              </w:rPr>
+              <w:fldChar w:fldCharType="begin"/>
+            </w:r>
+            <w:r>
+              <w:rPr>
+                <w:noProof/>
+                <w:webHidden/>
+              </w:rPr>
+              <w:instrText xml:space="preserve"> PAGEREF _Toc147691560 \h </w:instrText>
+            </w:r>
+            <w:r>
+              <w:rPr>
+                <w:noProof/>
+                <w:webHidden/>
+              </w:rPr>
+            </w:r>
+            <w:r>
+              <w:rPr>
+                <w:noProof/>
+                <w:webHidden/>
+              </w:rPr>
+              <w:fldChar w:fldCharType="separate"/>
+            </w:r>
+            <w:r>
+              <w:rPr>
+                <w:noProof/>
+                <w:webHidden/>
+              </w:rPr>
+              <w:t>6</w:t>
+            </w:r>
+            <w:r>
+              <w:rPr>
+                <w:noProof/>
+                <w:webHidden/>
+              </w:rPr>
+              <w:fldChar w:fldCharType="end"/>
+            </w:r>
+          </w:hyperlink>
+        </w:p>
+        <w:p>
+          <w:pPr>
+            <w:pStyle w:val="TDC1"/>
+            <w:tabs>
+              <w:tab w:val="right" w:leader="dot" w:pos="8494"/>
+            </w:tabs>
+            <w:rPr>
+              <w:rFonts w:eastAsiaTheme="minorEastAsia"/>
+              <w:noProof/>
+              <w:lang w:eastAsia="es-ES"/>
+            </w:rPr>
+          </w:pPr>
+          <w:hyperlink w:anchor="_Toc147691561" w:history="1">
+            <w:r>
+              <w:rPr>
+                <w:rStyle w:val="Hipervnculo"/>
+                <w:noProof/>
+              </w:rPr>
+              <w:t>b)</w:t>
+            </w:r>
+            <w:r>
+              <w:rPr>
+                <w:noProof/>
+                <w:webHidden/>
+              </w:rPr>
+              <w:tab/>
+            </w:r>
+            <w:r>
+              <w:rPr>
+                <w:noProof/>
+                <w:webHidden/>
+              </w:rPr>
+              <w:fldChar w:fldCharType="begin"/>
+            </w:r>
+            <w:r>
+              <w:rPr>
+                <w:noProof/>
+                <w:webHidden/>
+              </w:rPr>
+              <w:instrText xml:space="preserve"> PAGEREF _Toc147691561 \h </w:instrText>
+            </w:r>
+            <w:r>
+              <w:rPr>
+                <w:noProof/>
+                <w:webHidden/>
+              </w:rPr>
+            </w:r>
+            <w:r>
+              <w:rPr>
+                <w:noProof/>
+                <w:webHidden/>
+              </w:rPr>
+              <w:fldChar w:fldCharType="separate"/>
+            </w:r>
+            <w:r>
+              <w:rPr>
+                <w:noProof/>
+                <w:webHidden/>
+              </w:rPr>
+              <w:t>7</w:t>
+            </w:r>
+            <w:r>
+              <w:rPr>
+                <w:noProof/>
+                <w:webHidden/>
+              </w:rPr>
+              <w:fldChar w:fldCharType="end"/>
+            </w:r>
+          </w:hyperlink>
+        </w:p>
+        <w:p>
+          <w:pPr>
+            <w:pStyle w:val="TDC1"/>
+            <w:tabs>
+              <w:tab w:val="right" w:leader="dot" w:pos="8494"/>
+            </w:tabs>
+            <w:rPr>
+              <w:rFonts w:eastAsiaTheme="minorEastAsia"/>
+              <w:noProof/>
+              <w:lang w:eastAsia="es-ES"/>
+            </w:rPr>
+          </w:pPr>
+          <w:hyperlink w:anchor="_Toc147691562" w:history="1">
+            <w:r>
+              <w:rPr>
+                <w:rStyle w:val="Hipervnculo"/>
+                <w:noProof/>
+              </w:rPr>
+              <w:t>c)</w:t>
+            </w:r>
+            <w:r>
+              <w:rPr>
+                <w:noProof/>
+                <w:webHidden/>
+              </w:rPr>
+              <w:tab/>
+            </w:r>
+            <w:r>
+              <w:rPr>
+                <w:noProof/>
+                <w:webHidden/>
+              </w:rPr>
+              <w:fldChar w:fldCharType="begin"/>
+            </w:r>
+            <w:r>
+              <w:rPr>
+                <w:noProof/>
+                <w:webHidden/>
+              </w:rPr>
+              <w:instrText xml:space="preserve"> PAGEREF _Toc147691562 \h </w:instrText>
+            </w:r>
+            <w:r>
+              <w:rPr>
+                <w:noProof/>
+                <w:webHidden/>
+              </w:rPr>
+            </w:r>
+            <w:r>
+              <w:rPr>
+                <w:noProof/>
+                <w:webHidden/>
+              </w:rPr>
+              <w:fldChar w:fldCharType="separate"/>
+            </w:r>
+            <w:r>
+              <w:rPr>
+                <w:noProof/>
+                <w:webHidden/>
+              </w:rPr>
+              <w:t>7</w:t>
+            </w:r>
+            <w:r>
+              <w:rPr>
+                <w:noProof/>
+                <w:webHidden/>
+              </w:rPr>
+              <w:fldChar w:fldCharType="end"/>
+            </w:r>
+          </w:hyperlink>
+        </w:p>
+        <w:p>
+          <w:pPr>
+            <w:pStyle w:val="TDC1"/>
+            <w:tabs>
+              <w:tab w:val="right" w:leader="dot" w:pos="8494"/>
+            </w:tabs>
+            <w:rPr>
+              <w:rFonts w:eastAsiaTheme="minorEastAsia"/>
+              <w:noProof/>
+              <w:lang w:eastAsia="es-ES"/>
+            </w:rPr>
+          </w:pPr>
+          <w:hyperlink w:anchor="_Toc147691563" w:history="1">
+            <w:r>
+              <w:rPr>
+                <w:rStyle w:val="Hipervnculo"/>
+                <w:noProof/>
+              </w:rPr>
+              <w:t>d)</w:t>
+            </w:r>
+            <w:r>
+              <w:rPr>
+                <w:noProof/>
+                <w:webHidden/>
+              </w:rPr>
+              <w:tab/>
+            </w:r>
+            <w:r>
+              <w:rPr>
+                <w:noProof/>
+                <w:webHidden/>
+              </w:rPr>
+              <w:fldChar w:fldCharType="begin"/>
+            </w:r>
+            <w:r>
+              <w:rPr>
+                <w:noProof/>
+                <w:webHidden/>
+              </w:rPr>
+              <w:instrText xml:space="preserve"> PAGEREF _Toc147691563 \h </w:instrText>
+            </w:r>
+            <w:r>
+              <w:rPr>
+                <w:noProof/>
+                <w:webHidden/>
+              </w:rPr>
+            </w:r>
+            <w:r>
+              <w:rPr>
+                <w:noProof/>
+                <w:webHidden/>
+              </w:rPr>
+              <w:fldChar w:fldCharType="separate"/>
+            </w:r>
+            <w:r>
+              <w:rPr>
+                <w:noProof/>
+                <w:webHidden/>
+              </w:rPr>
+              <w:t>7</w:t>
+            </w:r>
+            <w:r>
+              <w:rPr>
+                <w:noProof/>
+                <w:webHidden/>
+              </w:rPr>
+              <w:fldChar w:fldCharType="end"/>
+            </w:r>
+          </w:hyperlink>
+        </w:p>
+        <w:p>
           <w:r>
             <w:rPr>
               <w:b/>
@@ -439,15 +1343,25 @@
       <w:r>
         <w:br w:type="page"/>
       </w:r>
+      <w:bookmarkStart w:id="0" w:name="_GoBack"/>
+      <w:bookmarkEnd w:id="0"/>
     </w:p>
     <w:p>
       <w:pPr>
         <w:pStyle w:val="Ttulo1"/>
-      </w:pPr>
-      <w:r>
+        <w:rPr>
+          <w:sz w:val="40"/>
+        </w:rPr>
+      </w:pPr>
+      <w:bookmarkStart w:id="1" w:name="_Toc147691551"/>
+      <w:r>
+        <w:rPr>
+          <w:sz w:val="40"/>
+        </w:rPr>
         <w:lastRenderedPageBreak/>
         <w:t>1</w:t>
       </w:r>
+      <w:bookmarkEnd w:id="1"/>
     </w:p>
     <w:p>
       <w:pPr>
@@ -456,12 +1370,14 @@
           <w:u w:val="single"/>
         </w:rPr>
       </w:pPr>
+      <w:bookmarkStart w:id="2" w:name="_Toc147691552"/>
       <w:r>
         <w:rPr>
           <w:u w:val="single"/>
         </w:rPr>
         <w:t>a)</w:t>
       </w:r>
+      <w:bookmarkEnd w:id="2"/>
     </w:p>
     <w:p/>
     <w:p>
@@ -488,7 +1404,7 @@
                     </pic:cNvPicPr>
                   </pic:nvPicPr>
                   <pic:blipFill>
-                    <a:blip r:embed="rId9" cstate="print"/>
+                    <a:blip r:embed="rId10" cstate="print"/>
                     <a:srcRect/>
                     <a:stretch>
                       <a:fillRect/>
@@ -553,7 +1469,7 @@
                     </pic:cNvPicPr>
                   </pic:nvPicPr>
                   <pic:blipFill>
-                    <a:blip r:embed="rId10" cstate="print"/>
+                    <a:blip r:embed="rId11" cstate="print"/>
                     <a:srcRect/>
                     <a:stretch>
                       <a:fillRect/>
@@ -598,9 +1514,11 @@
       <w:pPr>
         <w:pStyle w:val="Ttulo1"/>
       </w:pPr>
+      <w:bookmarkStart w:id="3" w:name="_Toc147691553"/>
       <w:r>
         <w:t>b)</w:t>
       </w:r>
+      <w:bookmarkEnd w:id="3"/>
     </w:p>
     <w:p>
       <w:r>
@@ -626,7 +1544,7 @@
                     </pic:cNvPicPr>
                   </pic:nvPicPr>
                   <pic:blipFill>
-                    <a:blip r:embed="rId11" cstate="print"/>
+                    <a:blip r:embed="rId12" cstate="print"/>
                     <a:srcRect/>
                     <a:stretch>
                       <a:fillRect/>
@@ -679,7 +1597,7 @@
                     </pic:cNvPicPr>
                   </pic:nvPicPr>
                   <pic:blipFill>
-                    <a:blip r:embed="rId12" cstate="print"/>
+                    <a:blip r:embed="rId13" cstate="print"/>
                     <a:srcRect/>
                     <a:stretch>
                       <a:fillRect/>
@@ -732,7 +1650,7 @@
                     </pic:cNvPicPr>
                   </pic:nvPicPr>
                   <pic:blipFill>
-                    <a:blip r:embed="rId13" cstate="print"/>
+                    <a:blip r:embed="rId14" cstate="print"/>
                     <a:srcRect/>
                     <a:stretch>
                       <a:fillRect/>
@@ -775,7 +1693,13 @@
       </w:r>
       <w:proofErr w:type="spellEnd"/>
       <w:r>
-        <w:t xml:space="preserve"> una señal al  proceso deseado.</w:t>
+        <w:t xml:space="preserve"> una señal al  proceso deseado</w:t>
+      </w:r>
+      <w:r>
+        <w:t xml:space="preserve"> (por PID)</w:t>
+      </w:r>
+      <w:r>
+        <w:t>.</w:t>
       </w:r>
     </w:p>
     <w:p>
@@ -802,7 +1726,7 @@
                     </pic:cNvPicPr>
                   </pic:nvPicPr>
                   <pic:blipFill>
-                    <a:blip r:embed="rId14" cstate="print"/>
+                    <a:blip r:embed="rId15" cstate="print"/>
                     <a:srcRect/>
                     <a:stretch>
                       <a:fillRect/>
@@ -850,9 +1774,11 @@
       <w:pPr>
         <w:pStyle w:val="Ttulo1"/>
       </w:pPr>
+      <w:bookmarkStart w:id="4" w:name="_Toc147691554"/>
       <w:r>
         <w:t>c)</w:t>
       </w:r>
+      <w:bookmarkEnd w:id="4"/>
     </w:p>
     <w:p>
       <w:r>
@@ -878,7 +1804,7 @@
                     </pic:cNvPicPr>
                   </pic:nvPicPr>
                   <pic:blipFill>
-                    <a:blip r:embed="rId15" cstate="print"/>
+                    <a:blip r:embed="rId16" cstate="print"/>
                     <a:srcRect/>
                     <a:stretch>
                       <a:fillRect/>
@@ -916,16 +1842,142 @@
         </w:numPr>
       </w:pPr>
       <w:r>
-        <w:t>Enviamos una señal a un conjunto de procesos deseados.</w:t>
+        <w:t xml:space="preserve">Enviamos una señal a un </w:t>
+      </w:r>
+      <w:r>
+        <w:t>proceso deseado (por nombre)</w:t>
+      </w:r>
+      <w:r>
+        <w:t>.</w:t>
+      </w:r>
+    </w:p>
+    <w:p>
+      <w:r>
+        <w:drawing>
+          <wp:inline distT="0" distB="0" distL="0" distR="0" wp14:anchorId="47411BB3" wp14:editId="75DA9145">
+            <wp:extent cx="5400040" cy="2172725"/>
+            <wp:effectExtent l="0" t="0" r="0" b="0"/>
+            <wp:docPr id="2" name="Imagen 2"/>
+            <wp:cNvGraphicFramePr>
+              <a:graphicFrameLocks xmlns:a="http://schemas.openxmlformats.org/drawingml/2006/main" noChangeAspect="1"/>
+            </wp:cNvGraphicFramePr>
+            <a:graphic xmlns:a="http://schemas.openxmlformats.org/drawingml/2006/main">
+              <a:graphicData uri="http://schemas.openxmlformats.org/drawingml/2006/picture">
+                <pic:pic xmlns:pic="http://schemas.openxmlformats.org/drawingml/2006/picture">
+                  <pic:nvPicPr>
+                    <pic:cNvPr id="0" name=""/>
+                    <pic:cNvPicPr/>
+                  </pic:nvPicPr>
+                  <pic:blipFill>
+                    <a:blip r:embed="rId17"/>
+                    <a:stretch>
+                      <a:fillRect/>
+                    </a:stretch>
+                  </pic:blipFill>
+                  <pic:spPr>
+                    <a:xfrm>
+                      <a:off x="0" y="0"/>
+                      <a:ext cx="5400040" cy="2172725"/>
+                    </a:xfrm>
+                    <a:prstGeom prst="rect">
+                      <a:avLst/>
+                    </a:prstGeom>
+                  </pic:spPr>
+                </pic:pic>
+              </a:graphicData>
+            </a:graphic>
+          </wp:inline>
+        </w:drawing>
+      </w:r>
+    </w:p>
+    <w:p>
+      <w:r>
+        <w:drawing>
+          <wp:inline distT="0" distB="0" distL="0" distR="0" wp14:anchorId="43E6D350" wp14:editId="404FC98A">
+            <wp:extent cx="5400040" cy="1218950"/>
+            <wp:effectExtent l="0" t="0" r="0" b="0"/>
+            <wp:docPr id="3" name="Imagen 3"/>
+            <wp:cNvGraphicFramePr>
+              <a:graphicFrameLocks xmlns:a="http://schemas.openxmlformats.org/drawingml/2006/main" noChangeAspect="1"/>
+            </wp:cNvGraphicFramePr>
+            <a:graphic xmlns:a="http://schemas.openxmlformats.org/drawingml/2006/main">
+              <a:graphicData uri="http://schemas.openxmlformats.org/drawingml/2006/picture">
+                <pic:pic xmlns:pic="http://schemas.openxmlformats.org/drawingml/2006/picture">
+                  <pic:nvPicPr>
+                    <pic:cNvPr id="0" name=""/>
+                    <pic:cNvPicPr/>
+                  </pic:nvPicPr>
+                  <pic:blipFill>
+                    <a:blip r:embed="rId18"/>
+                    <a:stretch>
+                      <a:fillRect/>
+                    </a:stretch>
+                  </pic:blipFill>
+                  <pic:spPr>
+                    <a:xfrm>
+                      <a:off x="0" y="0"/>
+                      <a:ext cx="5400040" cy="1218950"/>
+                    </a:xfrm>
+                    <a:prstGeom prst="rect">
+                      <a:avLst/>
+                    </a:prstGeom>
+                  </pic:spPr>
+                </pic:pic>
+              </a:graphicData>
+            </a:graphic>
+          </wp:inline>
+        </w:drawing>
+      </w:r>
+    </w:p>
+    <w:p>
+      <w:r>
+        <w:lastRenderedPageBreak/>
+        <w:drawing>
+          <wp:inline distT="0" distB="0" distL="0" distR="0" wp14:anchorId="290736AD" wp14:editId="5500120F">
+            <wp:extent cx="5400040" cy="1197565"/>
+            <wp:effectExtent l="0" t="0" r="0" b="0"/>
+            <wp:docPr id="5" name="Imagen 5"/>
+            <wp:cNvGraphicFramePr>
+              <a:graphicFrameLocks xmlns:a="http://schemas.openxmlformats.org/drawingml/2006/main" noChangeAspect="1"/>
+            </wp:cNvGraphicFramePr>
+            <a:graphic xmlns:a="http://schemas.openxmlformats.org/drawingml/2006/main">
+              <a:graphicData uri="http://schemas.openxmlformats.org/drawingml/2006/picture">
+                <pic:pic xmlns:pic="http://schemas.openxmlformats.org/drawingml/2006/picture">
+                  <pic:nvPicPr>
+                    <pic:cNvPr id="0" name=""/>
+                    <pic:cNvPicPr/>
+                  </pic:nvPicPr>
+                  <pic:blipFill>
+                    <a:blip r:embed="rId19"/>
+                    <a:stretch>
+                      <a:fillRect/>
+                    </a:stretch>
+                  </pic:blipFill>
+                  <pic:spPr>
+                    <a:xfrm>
+                      <a:off x="0" y="0"/>
+                      <a:ext cx="5400040" cy="1197565"/>
+                    </a:xfrm>
+                    <a:prstGeom prst="rect">
+                      <a:avLst/>
+                    </a:prstGeom>
+                  </pic:spPr>
+                </pic:pic>
+              </a:graphicData>
+            </a:graphic>
+          </wp:inline>
+        </w:drawing>
       </w:r>
     </w:p>
     <w:p>
       <w:pPr>
         <w:pStyle w:val="Ttulo1"/>
       </w:pPr>
+      <w:bookmarkStart w:id="5" w:name="_Toc147691555"/>
       <w:r>
         <w:t>d)</w:t>
       </w:r>
+      <w:bookmarkEnd w:id="5"/>
     </w:p>
     <w:p>
       <w:r>
@@ -951,7 +2003,7 @@
                     </pic:cNvPicPr>
                   </pic:nvPicPr>
                   <pic:blipFill>
-                    <a:blip r:embed="rId16" cstate="print"/>
+                    <a:blip r:embed="rId20" cstate="print"/>
                     <a:srcRect/>
                     <a:stretch>
                       <a:fillRect/>
@@ -1004,7 +2056,7 @@
                     </pic:cNvPicPr>
                   </pic:nvPicPr>
                   <pic:blipFill>
-                    <a:blip r:embed="rId17" cstate="print"/>
+                    <a:blip r:embed="rId21" cstate="print"/>
                     <a:srcRect/>
                     <a:stretch>
                       <a:fillRect/>
@@ -1037,43 +2089,992 @@
       <w:pPr>
         <w:pStyle w:val="Ttulo1"/>
       </w:pPr>
+      <w:bookmarkStart w:id="6" w:name="_Toc147691556"/>
+      <w:r>
+        <w:t>e)</w:t>
+      </w:r>
+      <w:bookmarkEnd w:id="6"/>
+    </w:p>
+    <w:p>
+      <w:r>
+        <w:drawing>
+          <wp:inline distT="0" distB="0" distL="0" distR="0" wp14:anchorId="56DED82F" wp14:editId="62206FEF">
+            <wp:extent cx="5400040" cy="3491268"/>
+            <wp:effectExtent l="0" t="0" r="0" b="0"/>
+            <wp:docPr id="7" name="Imagen 7"/>
+            <wp:cNvGraphicFramePr>
+              <a:graphicFrameLocks xmlns:a="http://schemas.openxmlformats.org/drawingml/2006/main" noChangeAspect="1"/>
+            </wp:cNvGraphicFramePr>
+            <a:graphic xmlns:a="http://schemas.openxmlformats.org/drawingml/2006/main">
+              <a:graphicData uri="http://schemas.openxmlformats.org/drawingml/2006/picture">
+                <pic:pic xmlns:pic="http://schemas.openxmlformats.org/drawingml/2006/picture">
+                  <pic:nvPicPr>
+                    <pic:cNvPr id="0" name=""/>
+                    <pic:cNvPicPr/>
+                  </pic:nvPicPr>
+                  <pic:blipFill>
+                    <a:blip r:embed="rId22"/>
+                    <a:stretch>
+                      <a:fillRect/>
+                    </a:stretch>
+                  </pic:blipFill>
+                  <pic:spPr>
+                    <a:xfrm>
+                      <a:off x="0" y="0"/>
+                      <a:ext cx="5400040" cy="3491268"/>
+                    </a:xfrm>
+                    <a:prstGeom prst="rect">
+                      <a:avLst/>
+                    </a:prstGeom>
+                  </pic:spPr>
+                </pic:pic>
+              </a:graphicData>
+            </a:graphic>
+          </wp:inline>
+        </w:drawing>
+      </w:r>
+    </w:p>
+    <w:p>
+      <w:pPr>
+        <w:pStyle w:val="Prrafodelista"/>
+        <w:numPr>
+          <w:ilvl w:val="0"/>
+          <w:numId w:val="1"/>
+        </w:numPr>
+      </w:pPr>
+      <w:r>
+        <w:t>Abrimos Firefox de nuevo para establecerle como proceso prioritario.</w:t>
+      </w:r>
+    </w:p>
+    <w:p/>
+    <w:p>
       <w:r>
         <w:lastRenderedPageBreak/>
-        <w:t>e)</w:t>
+        <w:drawing>
+          <wp:inline distT="0" distB="0" distL="0" distR="0" wp14:anchorId="6A5F2CD8" wp14:editId="52E2491F">
+            <wp:extent cx="3896269" cy="552527"/>
+            <wp:effectExtent l="0" t="0" r="9525" b="0"/>
+            <wp:docPr id="8" name="Imagen 8"/>
+            <wp:cNvGraphicFramePr>
+              <a:graphicFrameLocks xmlns:a="http://schemas.openxmlformats.org/drawingml/2006/main" noChangeAspect="1"/>
+            </wp:cNvGraphicFramePr>
+            <a:graphic xmlns:a="http://schemas.openxmlformats.org/drawingml/2006/main">
+              <a:graphicData uri="http://schemas.openxmlformats.org/drawingml/2006/picture">
+                <pic:pic xmlns:pic="http://schemas.openxmlformats.org/drawingml/2006/picture">
+                  <pic:nvPicPr>
+                    <pic:cNvPr id="0" name=""/>
+                    <pic:cNvPicPr/>
+                  </pic:nvPicPr>
+                  <pic:blipFill>
+                    <a:blip r:embed="rId23"/>
+                    <a:stretch>
+                      <a:fillRect/>
+                    </a:stretch>
+                  </pic:blipFill>
+                  <pic:spPr>
+                    <a:xfrm>
+                      <a:off x="0" y="0"/>
+                      <a:ext cx="3896269" cy="552527"/>
+                    </a:xfrm>
+                    <a:prstGeom prst="rect">
+                      <a:avLst/>
+                    </a:prstGeom>
+                  </pic:spPr>
+                </pic:pic>
+              </a:graphicData>
+            </a:graphic>
+          </wp:inline>
+        </w:drawing>
+      </w:r>
+      <w:r>
+        <w:t>`</w:t>
+      </w:r>
+    </w:p>
+    <w:p>
+      <w:pPr>
+        <w:pStyle w:val="Prrafodelista"/>
+        <w:numPr>
+          <w:ilvl w:val="0"/>
+          <w:numId w:val="1"/>
+        </w:numPr>
+      </w:pPr>
+      <w:r>
+        <w:t>Utilizamos este comando para conocer el PID del proceso Firefox.</w:t>
+      </w:r>
+    </w:p>
+    <w:p>
+      <w:r>
+        <w:drawing>
+          <wp:inline distT="0" distB="0" distL="0" distR="0" wp14:anchorId="190473EB" wp14:editId="55180816">
+            <wp:extent cx="5344271" cy="428685"/>
+            <wp:effectExtent l="0" t="0" r="0" b="9525"/>
+            <wp:docPr id="9" name="Imagen 9"/>
+            <wp:cNvGraphicFramePr>
+              <a:graphicFrameLocks xmlns:a="http://schemas.openxmlformats.org/drawingml/2006/main" noChangeAspect="1"/>
+            </wp:cNvGraphicFramePr>
+            <a:graphic xmlns:a="http://schemas.openxmlformats.org/drawingml/2006/main">
+              <a:graphicData uri="http://schemas.openxmlformats.org/drawingml/2006/picture">
+                <pic:pic xmlns:pic="http://schemas.openxmlformats.org/drawingml/2006/picture">
+                  <pic:nvPicPr>
+                    <pic:cNvPr id="0" name=""/>
+                    <pic:cNvPicPr/>
+                  </pic:nvPicPr>
+                  <pic:blipFill>
+                    <a:blip r:embed="rId24"/>
+                    <a:stretch>
+                      <a:fillRect/>
+                    </a:stretch>
+                  </pic:blipFill>
+                  <pic:spPr>
+                    <a:xfrm>
+                      <a:off x="0" y="0"/>
+                      <a:ext cx="5344271" cy="428685"/>
+                    </a:xfrm>
+                    <a:prstGeom prst="rect">
+                      <a:avLst/>
+                    </a:prstGeom>
+                  </pic:spPr>
+                </pic:pic>
+              </a:graphicData>
+            </a:graphic>
+          </wp:inline>
+        </w:drawing>
+      </w:r>
+    </w:p>
+    <w:p>
+      <w:pPr>
+        <w:pStyle w:val="Prrafodelista"/>
+        <w:numPr>
+          <w:ilvl w:val="0"/>
+          <w:numId w:val="1"/>
+        </w:numPr>
+      </w:pPr>
+      <w:r>
+        <w:t>Ahora hemos establecido el proceso de Firefox con mayor prioridad sobre otros procesos.</w:t>
       </w:r>
     </w:p>
     <w:p>
       <w:pPr>
         <w:pStyle w:val="Ttulo1"/>
       </w:pPr>
+      <w:bookmarkStart w:id="7" w:name="_Toc147691557"/>
       <w:r>
         <w:t>f)</w:t>
       </w:r>
+      <w:bookmarkEnd w:id="7"/>
+    </w:p>
+    <w:p>
+      <w:r>
+        <w:drawing>
+          <wp:inline distT="0" distB="0" distL="0" distR="0" wp14:anchorId="01F6622A" wp14:editId="14626F3B">
+            <wp:extent cx="5400040" cy="513853"/>
+            <wp:effectExtent l="0" t="0" r="0" b="0"/>
+            <wp:docPr id="11" name="Imagen 11"/>
+            <wp:cNvGraphicFramePr>
+              <a:graphicFrameLocks xmlns:a="http://schemas.openxmlformats.org/drawingml/2006/main" noChangeAspect="1"/>
+            </wp:cNvGraphicFramePr>
+            <a:graphic xmlns:a="http://schemas.openxmlformats.org/drawingml/2006/main">
+              <a:graphicData uri="http://schemas.openxmlformats.org/drawingml/2006/picture">
+                <pic:pic xmlns:pic="http://schemas.openxmlformats.org/drawingml/2006/picture">
+                  <pic:nvPicPr>
+                    <pic:cNvPr id="0" name=""/>
+                    <pic:cNvPicPr/>
+                  </pic:nvPicPr>
+                  <pic:blipFill>
+                    <a:blip r:embed="rId25"/>
+                    <a:stretch>
+                      <a:fillRect/>
+                    </a:stretch>
+                  </pic:blipFill>
+                  <pic:spPr>
+                    <a:xfrm>
+                      <a:off x="0" y="0"/>
+                      <a:ext cx="5400040" cy="513853"/>
+                    </a:xfrm>
+                    <a:prstGeom prst="rect">
+                      <a:avLst/>
+                    </a:prstGeom>
+                  </pic:spPr>
+                </pic:pic>
+              </a:graphicData>
+            </a:graphic>
+          </wp:inline>
+        </w:drawing>
+      </w:r>
+    </w:p>
+    <w:p>
+      <w:pPr>
+        <w:pStyle w:val="Prrafodelista"/>
+        <w:numPr>
+          <w:ilvl w:val="0"/>
+          <w:numId w:val="1"/>
+        </w:numPr>
+      </w:pPr>
+      <w:r>
+        <w:t>Ejecutamos el comando time junto a Firefox para saber el tiempo que tarda de ejecución del proceso.</w:t>
+      </w:r>
+    </w:p>
+    <w:p>
+      <w:pPr>
+        <w:pStyle w:val="Prrafodelista"/>
+        <w:numPr>
+          <w:ilvl w:val="0"/>
+          <w:numId w:val="1"/>
+        </w:numPr>
+      </w:pPr>
+      <w:r>
+        <w:t>Aquí está el significado de cada una de las líneas:</w:t>
+      </w:r>
+    </w:p>
+    <w:p>
+      <w:pPr>
+        <w:pStyle w:val="Prrafodelista"/>
+        <w:numPr>
+          <w:ilvl w:val="1"/>
+          <w:numId w:val="1"/>
+        </w:numPr>
+      </w:pPr>
+      <w:r>
+        <w:rPr>
+          <w:b/>
+        </w:rPr>
+        <w:t>real</w:t>
+      </w:r>
+      <w:r>
+        <w:t>: Este es el tiempo real total transcurrido desde que se inició el comando hasta que se completó. Representa el tiempo en el mundo real, incluyendo cualquier tiempo de espera o bloqueo del proceso.</w:t>
+      </w:r>
+    </w:p>
+    <w:p>
+      <w:pPr>
+        <w:pStyle w:val="Prrafodelista"/>
+        <w:numPr>
+          <w:ilvl w:val="1"/>
+          <w:numId w:val="1"/>
+        </w:numPr>
+      </w:pPr>
+      <w:proofErr w:type="spellStart"/>
+      <w:r>
+        <w:rPr>
+          <w:b/>
+        </w:rPr>
+        <w:t>user</w:t>
+      </w:r>
+      <w:proofErr w:type="spellEnd"/>
+      <w:r>
+        <w:t>: Este es el tiempo de CPU que se utilizó en el espacio de usuario (tiempo de CPU utilizado por el proceso en sí).</w:t>
+      </w:r>
+    </w:p>
+    <w:p>
+      <w:pPr>
+        <w:pStyle w:val="Prrafodelista"/>
+        <w:numPr>
+          <w:ilvl w:val="1"/>
+          <w:numId w:val="1"/>
+        </w:numPr>
+      </w:pPr>
+      <w:proofErr w:type="spellStart"/>
+      <w:r>
+        <w:rPr>
+          <w:b/>
+        </w:rPr>
+        <w:t>sys</w:t>
+      </w:r>
+      <w:proofErr w:type="spellEnd"/>
+      <w:r>
+        <w:t xml:space="preserve">: Este es el tiempo de CPU utilizado en el espacio del </w:t>
+      </w:r>
+      <w:proofErr w:type="spellStart"/>
+      <w:r>
+        <w:t>kernel</w:t>
+      </w:r>
+      <w:proofErr w:type="spellEnd"/>
+      <w:r>
+        <w:t xml:space="preserve"> (tiempo de CPU utilizado por el sistema operativo para ejecutar el proceso).</w:t>
+      </w:r>
+    </w:p>
+    <w:p>
+      <w:pPr>
+        <w:pStyle w:val="Prrafodelista"/>
+        <w:ind w:left="360"/>
+      </w:pPr>
     </w:p>
     <w:p>
       <w:pPr>
         <w:pStyle w:val="Ttulo1"/>
       </w:pPr>
+      <w:bookmarkStart w:id="8" w:name="_Toc147691558"/>
       <w:r>
         <w:t>g)</w:t>
       </w:r>
+      <w:r>
+        <w:t xml:space="preserve"> y h)</w:t>
+      </w:r>
+      <w:bookmarkEnd w:id="8"/>
+    </w:p>
+    <w:p>
+      <w:r>
+        <w:drawing>
+          <wp:inline distT="0" distB="0" distL="0" distR="0" wp14:anchorId="4F9208FF" wp14:editId="53348B23">
+            <wp:extent cx="3038899" cy="447737"/>
+            <wp:effectExtent l="0" t="0" r="9525" b="9525"/>
+            <wp:docPr id="12" name="Imagen 12"/>
+            <wp:cNvGraphicFramePr>
+              <a:graphicFrameLocks xmlns:a="http://schemas.openxmlformats.org/drawingml/2006/main" noChangeAspect="1"/>
+            </wp:cNvGraphicFramePr>
+            <a:graphic xmlns:a="http://schemas.openxmlformats.org/drawingml/2006/main">
+              <a:graphicData uri="http://schemas.openxmlformats.org/drawingml/2006/picture">
+                <pic:pic xmlns:pic="http://schemas.openxmlformats.org/drawingml/2006/picture">
+                  <pic:nvPicPr>
+                    <pic:cNvPr id="0" name=""/>
+                    <pic:cNvPicPr/>
+                  </pic:nvPicPr>
+                  <pic:blipFill>
+                    <a:blip r:embed="rId26"/>
+                    <a:stretch>
+                      <a:fillRect/>
+                    </a:stretch>
+                  </pic:blipFill>
+                  <pic:spPr>
+                    <a:xfrm>
+                      <a:off x="0" y="0"/>
+                      <a:ext cx="3038899" cy="447737"/>
+                    </a:xfrm>
+                    <a:prstGeom prst="rect">
+                      <a:avLst/>
+                    </a:prstGeom>
+                  </pic:spPr>
+                </pic:pic>
+              </a:graphicData>
+            </a:graphic>
+          </wp:inline>
+        </w:drawing>
+      </w:r>
+    </w:p>
+    <w:p>
+      <w:pPr>
+        <w:pStyle w:val="Prrafodelista"/>
+        <w:numPr>
+          <w:ilvl w:val="0"/>
+          <w:numId w:val="2"/>
+        </w:numPr>
+      </w:pPr>
+      <w:r>
+        <w:t>Ejecutamos este comando para que Firefox se abra en segundo plano asignándole una posición.</w:t>
+      </w:r>
+    </w:p>
+    <w:p>
+      <w:r>
+        <w:drawing>
+          <wp:inline distT="0" distB="0" distL="0" distR="0" wp14:anchorId="6103610A" wp14:editId="1EEB56CA">
+            <wp:extent cx="3791479" cy="504895"/>
+            <wp:effectExtent l="0" t="0" r="0" b="9525"/>
+            <wp:docPr id="14" name="Imagen 14"/>
+            <wp:cNvGraphicFramePr>
+              <a:graphicFrameLocks xmlns:a="http://schemas.openxmlformats.org/drawingml/2006/main" noChangeAspect="1"/>
+            </wp:cNvGraphicFramePr>
+            <a:graphic xmlns:a="http://schemas.openxmlformats.org/drawingml/2006/main">
+              <a:graphicData uri="http://schemas.openxmlformats.org/drawingml/2006/picture">
+                <pic:pic xmlns:pic="http://schemas.openxmlformats.org/drawingml/2006/picture">
+                  <pic:nvPicPr>
+                    <pic:cNvPr id="0" name=""/>
+                    <pic:cNvPicPr/>
+                  </pic:nvPicPr>
+                  <pic:blipFill>
+                    <a:blip r:embed="rId27"/>
+                    <a:stretch>
+                      <a:fillRect/>
+                    </a:stretch>
+                  </pic:blipFill>
+                  <pic:spPr>
+                    <a:xfrm>
+                      <a:off x="0" y="0"/>
+                      <a:ext cx="3791479" cy="504895"/>
+                    </a:xfrm>
+                    <a:prstGeom prst="rect">
+                      <a:avLst/>
+                    </a:prstGeom>
+                  </pic:spPr>
+                </pic:pic>
+              </a:graphicData>
+            </a:graphic>
+          </wp:inline>
+        </w:drawing>
+      </w:r>
+    </w:p>
+    <w:p>
+      <w:pPr>
+        <w:pStyle w:val="Prrafodelista"/>
+        <w:numPr>
+          <w:ilvl w:val="0"/>
+          <w:numId w:val="2"/>
+        </w:numPr>
+      </w:pPr>
+      <w:r>
+        <w:t>Con el comando Jobs podemos visualizar todos los procesos que hemos abierto o están en segundo plano.</w:t>
+      </w:r>
+    </w:p>
+    <w:p>
+      <w:r>
+        <w:drawing>
+          <wp:inline distT="0" distB="0" distL="0" distR="0" wp14:anchorId="3BE94645" wp14:editId="623E48AF">
+            <wp:extent cx="2886478" cy="590632"/>
+            <wp:effectExtent l="0" t="0" r="9525" b="0"/>
+            <wp:docPr id="15" name="Imagen 15"/>
+            <wp:cNvGraphicFramePr>
+              <a:graphicFrameLocks xmlns:a="http://schemas.openxmlformats.org/drawingml/2006/main" noChangeAspect="1"/>
+            </wp:cNvGraphicFramePr>
+            <a:graphic xmlns:a="http://schemas.openxmlformats.org/drawingml/2006/main">
+              <a:graphicData uri="http://schemas.openxmlformats.org/drawingml/2006/picture">
+                <pic:pic xmlns:pic="http://schemas.openxmlformats.org/drawingml/2006/picture">
+                  <pic:nvPicPr>
+                    <pic:cNvPr id="0" name=""/>
+                    <pic:cNvPicPr/>
+                  </pic:nvPicPr>
+                  <pic:blipFill>
+                    <a:blip r:embed="rId28"/>
+                    <a:stretch>
+                      <a:fillRect/>
+                    </a:stretch>
+                  </pic:blipFill>
+                  <pic:spPr>
+                    <a:xfrm>
+                      <a:off x="0" y="0"/>
+                      <a:ext cx="2886478" cy="590632"/>
+                    </a:xfrm>
+                    <a:prstGeom prst="rect">
+                      <a:avLst/>
+                    </a:prstGeom>
+                  </pic:spPr>
+                </pic:pic>
+              </a:graphicData>
+            </a:graphic>
+          </wp:inline>
+        </w:drawing>
+      </w:r>
+    </w:p>
+    <w:p>
+      <w:pPr>
+        <w:pStyle w:val="Prrafodelista"/>
+        <w:numPr>
+          <w:ilvl w:val="0"/>
+          <w:numId w:val="2"/>
+        </w:numPr>
+      </w:pPr>
+      <w:r>
+        <w:lastRenderedPageBreak/>
+        <w:t xml:space="preserve">Con el comando </w:t>
+      </w:r>
+      <w:proofErr w:type="spellStart"/>
+      <w:r>
+        <w:t>fg</w:t>
+      </w:r>
+      <w:proofErr w:type="spellEnd"/>
+      <w:r>
+        <w:t xml:space="preserve"> pasamos el proceso a primer plano.</w:t>
+      </w:r>
+    </w:p>
+    <w:p>
+      <w:r>
+        <w:drawing>
+          <wp:inline distT="0" distB="0" distL="0" distR="0" wp14:anchorId="21A01659" wp14:editId="53451218">
+            <wp:extent cx="2686425" cy="428685"/>
+            <wp:effectExtent l="0" t="0" r="0" b="9525"/>
+            <wp:docPr id="17" name="Imagen 17"/>
+            <wp:cNvGraphicFramePr>
+              <a:graphicFrameLocks xmlns:a="http://schemas.openxmlformats.org/drawingml/2006/main" noChangeAspect="1"/>
+            </wp:cNvGraphicFramePr>
+            <a:graphic xmlns:a="http://schemas.openxmlformats.org/drawingml/2006/main">
+              <a:graphicData uri="http://schemas.openxmlformats.org/drawingml/2006/picture">
+                <pic:pic xmlns:pic="http://schemas.openxmlformats.org/drawingml/2006/picture">
+                  <pic:nvPicPr>
+                    <pic:cNvPr id="0" name=""/>
+                    <pic:cNvPicPr/>
+                  </pic:nvPicPr>
+                  <pic:blipFill>
+                    <a:blip r:embed="rId29"/>
+                    <a:stretch>
+                      <a:fillRect/>
+                    </a:stretch>
+                  </pic:blipFill>
+                  <pic:spPr>
+                    <a:xfrm>
+                      <a:off x="0" y="0"/>
+                      <a:ext cx="2686425" cy="428685"/>
+                    </a:xfrm>
+                    <a:prstGeom prst="rect">
+                      <a:avLst/>
+                    </a:prstGeom>
+                  </pic:spPr>
+                </pic:pic>
+              </a:graphicData>
+            </a:graphic>
+          </wp:inline>
+        </w:drawing>
+      </w:r>
+    </w:p>
+    <w:p>
+      <w:pPr>
+        <w:pStyle w:val="Prrafodelista"/>
+        <w:numPr>
+          <w:ilvl w:val="0"/>
+          <w:numId w:val="2"/>
+        </w:numPr>
+      </w:pPr>
+      <w:r>
+        <w:t xml:space="preserve">Con el comando </w:t>
+      </w:r>
+      <w:proofErr w:type="spellStart"/>
+      <w:r>
+        <w:t>bg</w:t>
+      </w:r>
+      <w:proofErr w:type="spellEnd"/>
+      <w:r>
+        <w:t xml:space="preserve"> pasamos el proceso a segundo plano.</w:t>
+      </w:r>
     </w:p>
     <w:p>
       <w:pPr>
         <w:pStyle w:val="Ttulo1"/>
       </w:pPr>
-      <w:r>
-        <w:t>h)</w:t>
-      </w:r>
+    </w:p>
+    <w:p>
+      <w:pPr>
+        <w:pStyle w:val="Ttulo1"/>
+        <w:rPr>
+          <w:sz w:val="40"/>
+        </w:rPr>
+      </w:pPr>
+      <w:bookmarkStart w:id="9" w:name="_Toc147691559"/>
+      <w:r>
+        <w:rPr>
+          <w:sz w:val="40"/>
+        </w:rPr>
+        <w:t>2</w:t>
+      </w:r>
+      <w:bookmarkEnd w:id="9"/>
     </w:p>
     <w:p/>
+    <w:p>
+      <w:pPr>
+        <w:pStyle w:val="Ttulo1"/>
+      </w:pPr>
+      <w:bookmarkStart w:id="10" w:name="_Toc147691560"/>
+      <w:r>
+        <w:t>a)</w:t>
+      </w:r>
+      <w:bookmarkEnd w:id="10"/>
+    </w:p>
+    <w:p>
+      <w:r>
+        <w:drawing>
+          <wp:inline distT="0" distB="0" distL="0" distR="0" wp14:anchorId="119F8456" wp14:editId="58059405">
+            <wp:extent cx="4182059" cy="533474"/>
+            <wp:effectExtent l="0" t="0" r="9525" b="0"/>
+            <wp:docPr id="18" name="Imagen 18"/>
+            <wp:cNvGraphicFramePr>
+              <a:graphicFrameLocks xmlns:a="http://schemas.openxmlformats.org/drawingml/2006/main" noChangeAspect="1"/>
+            </wp:cNvGraphicFramePr>
+            <a:graphic xmlns:a="http://schemas.openxmlformats.org/drawingml/2006/main">
+              <a:graphicData uri="http://schemas.openxmlformats.org/drawingml/2006/picture">
+                <pic:pic xmlns:pic="http://schemas.openxmlformats.org/drawingml/2006/picture">
+                  <pic:nvPicPr>
+                    <pic:cNvPr id="0" name=""/>
+                    <pic:cNvPicPr/>
+                  </pic:nvPicPr>
+                  <pic:blipFill>
+                    <a:blip r:embed="rId30"/>
+                    <a:stretch>
+                      <a:fillRect/>
+                    </a:stretch>
+                  </pic:blipFill>
+                  <pic:spPr>
+                    <a:xfrm>
+                      <a:off x="0" y="0"/>
+                      <a:ext cx="4182059" cy="533474"/>
+                    </a:xfrm>
+                    <a:prstGeom prst="rect">
+                      <a:avLst/>
+                    </a:prstGeom>
+                  </pic:spPr>
+                </pic:pic>
+              </a:graphicData>
+            </a:graphic>
+          </wp:inline>
+        </w:drawing>
+      </w:r>
+    </w:p>
+    <w:p>
+      <w:r>
+        <w:drawing>
+          <wp:inline distT="0" distB="0" distL="0" distR="0" wp14:anchorId="40BEE0F8" wp14:editId="576D9F4E">
+            <wp:extent cx="5400040" cy="969661"/>
+            <wp:effectExtent l="0" t="0" r="0" b="0"/>
+            <wp:docPr id="20" name="Imagen 20"/>
+            <wp:cNvGraphicFramePr>
+              <a:graphicFrameLocks xmlns:a="http://schemas.openxmlformats.org/drawingml/2006/main" noChangeAspect="1"/>
+            </wp:cNvGraphicFramePr>
+            <a:graphic xmlns:a="http://schemas.openxmlformats.org/drawingml/2006/main">
+              <a:graphicData uri="http://schemas.openxmlformats.org/drawingml/2006/picture">
+                <pic:pic xmlns:pic="http://schemas.openxmlformats.org/drawingml/2006/picture">
+                  <pic:nvPicPr>
+                    <pic:cNvPr id="0" name=""/>
+                    <pic:cNvPicPr/>
+                  </pic:nvPicPr>
+                  <pic:blipFill>
+                    <a:blip r:embed="rId31"/>
+                    <a:stretch>
+                      <a:fillRect/>
+                    </a:stretch>
+                  </pic:blipFill>
+                  <pic:spPr>
+                    <a:xfrm>
+                      <a:off x="0" y="0"/>
+                      <a:ext cx="5400040" cy="969661"/>
+                    </a:xfrm>
+                    <a:prstGeom prst="rect">
+                      <a:avLst/>
+                    </a:prstGeom>
+                  </pic:spPr>
+                </pic:pic>
+              </a:graphicData>
+            </a:graphic>
+          </wp:inline>
+        </w:drawing>
+      </w:r>
+    </w:p>
+    <w:p>
+      <w:r>
+        <w:drawing>
+          <wp:inline distT="0" distB="0" distL="0" distR="0" wp14:anchorId="33B8755C" wp14:editId="467B1E0B">
+            <wp:extent cx="4182059" cy="400106"/>
+            <wp:effectExtent l="0" t="0" r="0" b="0"/>
+            <wp:docPr id="24" name="Imagen 24"/>
+            <wp:cNvGraphicFramePr>
+              <a:graphicFrameLocks xmlns:a="http://schemas.openxmlformats.org/drawingml/2006/main" noChangeAspect="1"/>
+            </wp:cNvGraphicFramePr>
+            <a:graphic xmlns:a="http://schemas.openxmlformats.org/drawingml/2006/main">
+              <a:graphicData uri="http://schemas.openxmlformats.org/drawingml/2006/picture">
+                <pic:pic xmlns:pic="http://schemas.openxmlformats.org/drawingml/2006/picture">
+                  <pic:nvPicPr>
+                    <pic:cNvPr id="0" name=""/>
+                    <pic:cNvPicPr/>
+                  </pic:nvPicPr>
+                  <pic:blipFill>
+                    <a:blip r:embed="rId32"/>
+                    <a:stretch>
+                      <a:fillRect/>
+                    </a:stretch>
+                  </pic:blipFill>
+                  <pic:spPr>
+                    <a:xfrm>
+                      <a:off x="0" y="0"/>
+                      <a:ext cx="4182059" cy="400106"/>
+                    </a:xfrm>
+                    <a:prstGeom prst="rect">
+                      <a:avLst/>
+                    </a:prstGeom>
+                  </pic:spPr>
+                </pic:pic>
+              </a:graphicData>
+            </a:graphic>
+          </wp:inline>
+        </w:drawing>
+      </w:r>
+    </w:p>
+    <w:p>
+      <w:pPr>
+        <w:pStyle w:val="Prrafodelista"/>
+        <w:numPr>
+          <w:ilvl w:val="0"/>
+          <w:numId w:val="2"/>
+        </w:numPr>
+      </w:pPr>
+      <w:r>
+        <w:t>Le cambio los permisos al script para poderlo ejecutar.</w:t>
+      </w:r>
+    </w:p>
+    <w:p>
+      <w:r>
+        <w:drawing>
+          <wp:inline distT="0" distB="0" distL="0" distR="0" wp14:anchorId="318DFE44" wp14:editId="2F603472">
+            <wp:extent cx="4334480" cy="1028844"/>
+            <wp:effectExtent l="0" t="0" r="0" b="0"/>
+            <wp:docPr id="25" name="Imagen 25"/>
+            <wp:cNvGraphicFramePr>
+              <a:graphicFrameLocks xmlns:a="http://schemas.openxmlformats.org/drawingml/2006/main" noChangeAspect="1"/>
+            </wp:cNvGraphicFramePr>
+            <a:graphic xmlns:a="http://schemas.openxmlformats.org/drawingml/2006/main">
+              <a:graphicData uri="http://schemas.openxmlformats.org/drawingml/2006/picture">
+                <pic:pic xmlns:pic="http://schemas.openxmlformats.org/drawingml/2006/picture">
+                  <pic:nvPicPr>
+                    <pic:cNvPr id="0" name=""/>
+                    <pic:cNvPicPr/>
+                  </pic:nvPicPr>
+                  <pic:blipFill>
+                    <a:blip r:embed="rId33"/>
+                    <a:stretch>
+                      <a:fillRect/>
+                    </a:stretch>
+                  </pic:blipFill>
+                  <pic:spPr>
+                    <a:xfrm>
+                      <a:off x="0" y="0"/>
+                      <a:ext cx="4334480" cy="1028844"/>
+                    </a:xfrm>
+                    <a:prstGeom prst="rect">
+                      <a:avLst/>
+                    </a:prstGeom>
+                  </pic:spPr>
+                </pic:pic>
+              </a:graphicData>
+            </a:graphic>
+          </wp:inline>
+        </w:drawing>
+      </w:r>
+    </w:p>
+    <w:p>
+      <w:r>
+        <w:drawing>
+          <wp:inline distT="0" distB="0" distL="0" distR="0" wp14:anchorId="37A281CE" wp14:editId="0A3B5FCC">
+            <wp:extent cx="5400040" cy="1834840"/>
+            <wp:effectExtent l="0" t="0" r="0" b="0"/>
+            <wp:docPr id="26" name="Imagen 26"/>
+            <wp:cNvGraphicFramePr>
+              <a:graphicFrameLocks xmlns:a="http://schemas.openxmlformats.org/drawingml/2006/main" noChangeAspect="1"/>
+            </wp:cNvGraphicFramePr>
+            <a:graphic xmlns:a="http://schemas.openxmlformats.org/drawingml/2006/main">
+              <a:graphicData uri="http://schemas.openxmlformats.org/drawingml/2006/picture">
+                <pic:pic xmlns:pic="http://schemas.openxmlformats.org/drawingml/2006/picture">
+                  <pic:nvPicPr>
+                    <pic:cNvPr id="0" name=""/>
+                    <pic:cNvPicPr/>
+                  </pic:nvPicPr>
+                  <pic:blipFill>
+                    <a:blip r:embed="rId34"/>
+                    <a:stretch>
+                      <a:fillRect/>
+                    </a:stretch>
+                  </pic:blipFill>
+                  <pic:spPr>
+                    <a:xfrm>
+                      <a:off x="0" y="0"/>
+                      <a:ext cx="5400040" cy="1834840"/>
+                    </a:xfrm>
+                    <a:prstGeom prst="rect">
+                      <a:avLst/>
+                    </a:prstGeom>
+                  </pic:spPr>
+                </pic:pic>
+              </a:graphicData>
+            </a:graphic>
+          </wp:inline>
+        </w:drawing>
+      </w:r>
+    </w:p>
+    <w:p/>
+    <w:p>
+      <w:pPr>
+        <w:pStyle w:val="Ttulo1"/>
+      </w:pPr>
+      <w:bookmarkStart w:id="11" w:name="_Toc147691561"/>
+      <w:r>
+        <w:t>b)</w:t>
+      </w:r>
+      <w:bookmarkEnd w:id="11"/>
+    </w:p>
+    <w:p>
+      <w:r>
+        <w:drawing>
+          <wp:inline distT="0" distB="0" distL="0" distR="0" wp14:anchorId="7866C538" wp14:editId="2CA8CD33">
+            <wp:extent cx="5400040" cy="2562544"/>
+            <wp:effectExtent l="0" t="0" r="0" b="0"/>
+            <wp:docPr id="27" name="Imagen 27"/>
+            <wp:cNvGraphicFramePr>
+              <a:graphicFrameLocks xmlns:a="http://schemas.openxmlformats.org/drawingml/2006/main" noChangeAspect="1"/>
+            </wp:cNvGraphicFramePr>
+            <a:graphic xmlns:a="http://schemas.openxmlformats.org/drawingml/2006/main">
+              <a:graphicData uri="http://schemas.openxmlformats.org/drawingml/2006/picture">
+                <pic:pic xmlns:pic="http://schemas.openxmlformats.org/drawingml/2006/picture">
+                  <pic:nvPicPr>
+                    <pic:cNvPr id="0" name=""/>
+                    <pic:cNvPicPr/>
+                  </pic:nvPicPr>
+                  <pic:blipFill>
+                    <a:blip r:embed="rId35"/>
+                    <a:stretch>
+                      <a:fillRect/>
+                    </a:stretch>
+                  </pic:blipFill>
+                  <pic:spPr>
+                    <a:xfrm>
+                      <a:off x="0" y="0"/>
+                      <a:ext cx="5400040" cy="2562544"/>
+                    </a:xfrm>
+                    <a:prstGeom prst="rect">
+                      <a:avLst/>
+                    </a:prstGeom>
+                  </pic:spPr>
+                </pic:pic>
+              </a:graphicData>
+            </a:graphic>
+          </wp:inline>
+        </w:drawing>
+      </w:r>
+    </w:p>
+    <w:p>
+      <w:pPr>
+        <w:pStyle w:val="Prrafodelista"/>
+        <w:numPr>
+          <w:ilvl w:val="0"/>
+          <w:numId w:val="2"/>
+        </w:numPr>
+      </w:pPr>
+      <w:r>
+        <w:t>Ejecutamos el script y lo detenemos con la combinación de teclas CTRL+Z, así tres veces.</w:t>
+      </w:r>
+    </w:p>
+    <w:p>
+      <w:pPr>
+        <w:pStyle w:val="Ttulo1"/>
+      </w:pPr>
+      <w:bookmarkStart w:id="12" w:name="_Toc147691562"/>
+      <w:r>
+        <w:t>c)</w:t>
+      </w:r>
+      <w:bookmarkEnd w:id="12"/>
+    </w:p>
+    <w:p>
+      <w:r>
+        <w:drawing>
+          <wp:inline distT="0" distB="0" distL="0" distR="0" wp14:anchorId="0C10B6AA" wp14:editId="3F9BAB0C">
+            <wp:extent cx="5400040" cy="1421192"/>
+            <wp:effectExtent l="0" t="0" r="0" b="0"/>
+            <wp:docPr id="28" name="Imagen 28"/>
+            <wp:cNvGraphicFramePr>
+              <a:graphicFrameLocks xmlns:a="http://schemas.openxmlformats.org/drawingml/2006/main" noChangeAspect="1"/>
+            </wp:cNvGraphicFramePr>
+            <a:graphic xmlns:a="http://schemas.openxmlformats.org/drawingml/2006/main">
+              <a:graphicData uri="http://schemas.openxmlformats.org/drawingml/2006/picture">
+                <pic:pic xmlns:pic="http://schemas.openxmlformats.org/drawingml/2006/picture">
+                  <pic:nvPicPr>
+                    <pic:cNvPr id="0" name=""/>
+                    <pic:cNvPicPr/>
+                  </pic:nvPicPr>
+                  <pic:blipFill>
+                    <a:blip r:embed="rId36"/>
+                    <a:stretch>
+                      <a:fillRect/>
+                    </a:stretch>
+                  </pic:blipFill>
+                  <pic:spPr>
+                    <a:xfrm>
+                      <a:off x="0" y="0"/>
+                      <a:ext cx="5400040" cy="1421192"/>
+                    </a:xfrm>
+                    <a:prstGeom prst="rect">
+                      <a:avLst/>
+                    </a:prstGeom>
+                  </pic:spPr>
+                </pic:pic>
+              </a:graphicData>
+            </a:graphic>
+          </wp:inline>
+        </w:drawing>
+      </w:r>
+    </w:p>
+    <w:p>
+      <w:pPr>
+        <w:pStyle w:val="Prrafodelista"/>
+        <w:numPr>
+          <w:ilvl w:val="0"/>
+          <w:numId w:val="2"/>
+        </w:numPr>
+      </w:pPr>
+      <w:r>
+        <w:t xml:space="preserve">Con el comando </w:t>
+      </w:r>
+      <w:proofErr w:type="spellStart"/>
+      <w:r>
+        <w:t>fg</w:t>
+      </w:r>
+      <w:proofErr w:type="spellEnd"/>
+      <w:r>
+        <w:t xml:space="preserve"> %[número del proceso en Jobs] reanudamos el proceso y lo finalizamos con la combinación de teclas CTRL+Z</w:t>
+      </w:r>
+    </w:p>
+    <w:p>
+      <w:pPr>
+        <w:pStyle w:val="Ttulo1"/>
+      </w:pPr>
+      <w:bookmarkStart w:id="13" w:name="_Toc147691563"/>
+      <w:r>
+        <w:t>d)</w:t>
+      </w:r>
+      <w:bookmarkEnd w:id="13"/>
+    </w:p>
+    <w:p>
+      <w:r>
+        <w:drawing>
+          <wp:inline distT="0" distB="0" distL="0" distR="0" wp14:anchorId="16BC6DA2" wp14:editId="407033C5">
+            <wp:extent cx="4715533" cy="1667108"/>
+            <wp:effectExtent l="0" t="0" r="0" b="9525"/>
+            <wp:docPr id="29" name="Imagen 29"/>
+            <wp:cNvGraphicFramePr>
+              <a:graphicFrameLocks xmlns:a="http://schemas.openxmlformats.org/drawingml/2006/main" noChangeAspect="1"/>
+            </wp:cNvGraphicFramePr>
+            <a:graphic xmlns:a="http://schemas.openxmlformats.org/drawingml/2006/main">
+              <a:graphicData uri="http://schemas.openxmlformats.org/drawingml/2006/picture">
+                <pic:pic xmlns:pic="http://schemas.openxmlformats.org/drawingml/2006/picture">
+                  <pic:nvPicPr>
+                    <pic:cNvPr id="0" name=""/>
+                    <pic:cNvPicPr/>
+                  </pic:nvPicPr>
+                  <pic:blipFill>
+                    <a:blip r:embed="rId37"/>
+                    <a:stretch>
+                      <a:fillRect/>
+                    </a:stretch>
+                  </pic:blipFill>
+                  <pic:spPr>
+                    <a:xfrm>
+                      <a:off x="0" y="0"/>
+                      <a:ext cx="4715533" cy="1667108"/>
+                    </a:xfrm>
+                    <a:prstGeom prst="rect">
+                      <a:avLst/>
+                    </a:prstGeom>
+                  </pic:spPr>
+                </pic:pic>
+              </a:graphicData>
+            </a:graphic>
+          </wp:inline>
+        </w:drawing>
+      </w:r>
+    </w:p>
+    <w:p>
+      <w:pPr>
+        <w:pStyle w:val="Prrafodelista"/>
+        <w:numPr>
+          <w:ilvl w:val="0"/>
+          <w:numId w:val="2"/>
+        </w:numPr>
+      </w:pPr>
+      <w:r>
+        <w:lastRenderedPageBreak/>
+        <w:t xml:space="preserve">Con el comando Jobs comprobamos los procesos que tenemos activos en segundo plano. Con el comando </w:t>
+      </w:r>
+      <w:proofErr w:type="spellStart"/>
+      <w:r>
+        <w:t>kill</w:t>
+      </w:r>
+      <w:proofErr w:type="spellEnd"/>
+      <w:r>
+        <w:t xml:space="preserve"> %3 finalizamos el comando con el índice 3. Volvemos a ejecutar el comando Jobs para verificar que el proceso ha terminado.</w:t>
+      </w:r>
+    </w:p>
     <w:sectPr>
-      <w:headerReference w:type="even" r:id="rId18"/>
-      <w:headerReference w:type="default" r:id="rId19"/>
-      <w:footerReference w:type="even" r:id="rId20"/>
-      <w:footerReference w:type="default" r:id="rId21"/>
-      <w:headerReference w:type="first" r:id="rId22"/>
-      <w:footerReference w:type="first" r:id="rId23"/>
+      <w:headerReference w:type="default" r:id="rId38"/>
+      <w:footerReference w:type="default" r:id="rId39"/>
       <w:pgSz w:w="11906" w:h="16838"/>
       <w:pgMar w:top="1417" w:right="1701" w:bottom="1417" w:left="1701" w:header="708" w:footer="708" w:gutter="0"/>
       <w:pgNumType w:start="0"/>
@@ -1086,7 +3087,7 @@
 </file>
 
 <file path=word/endnotes.xml><?xml version="1.0" encoding="utf-8"?>
-<w:endnotes xmlns:ve="http://schemas.openxmlformats.org/markup-compatibility/2006" xmlns:o="urn:schemas-microsoft-com:office:office" xmlns:r="http://schemas.openxmlformats.org/officeDocument/2006/relationships" xmlns:m="http://schemas.openxmlformats.org/officeDocument/2006/math" xmlns:v="urn:schemas-microsoft-com:vml" xmlns:wp="http://schemas.openxmlformats.org/drawingml/2006/wordprocessingDrawing" xmlns:w10="urn:schemas-microsoft-com:office:word" xmlns:w="http://schemas.openxmlformats.org/wordprocessingml/2006/main" xmlns:wne="http://schemas.microsoft.com/office/word/2006/wordml">
+<w:endnotes xmlns:wpc="http://schemas.microsoft.com/office/word/2010/wordprocessingCanvas" xmlns:mc="http://schemas.openxmlformats.org/markup-compatibility/2006" xmlns:o="urn:schemas-microsoft-com:office:office" xmlns:r="http://schemas.openxmlformats.org/officeDocument/2006/relationships" xmlns:m="http://schemas.openxmlformats.org/officeDocument/2006/math" xmlns:v="urn:schemas-microsoft-com:vml" xmlns:wp14="http://schemas.microsoft.com/office/word/2010/wordprocessingDrawing" xmlns:wp="http://schemas.openxmlformats.org/drawingml/2006/wordprocessingDrawing" xmlns:w10="urn:schemas-microsoft-com:office:word" xmlns:w="http://schemas.openxmlformats.org/wordprocessingml/2006/main" xmlns:w14="http://schemas.microsoft.com/office/word/2010/wordml" xmlns:wpg="http://schemas.microsoft.com/office/word/2010/wordprocessingGroup" xmlns:wpi="http://schemas.microsoft.com/office/word/2010/wordprocessingInk" xmlns:wne="http://schemas.microsoft.com/office/word/2006/wordml" xmlns:wps="http://schemas.microsoft.com/office/word/2010/wordprocessingShape" mc:Ignorable="w14 wp14">
   <w:endnote w:type="separator" w:id="-1">
     <w:p>
       <w:pPr>
@@ -1111,17 +3112,7 @@
 </file>
 
 <file path=word/footer1.xml><?xml version="1.0" encoding="utf-8"?>
-<w:ftr xmlns:ve="http://schemas.openxmlformats.org/markup-compatibility/2006" xmlns:o="urn:schemas-microsoft-com:office:office" xmlns:r="http://schemas.openxmlformats.org/officeDocument/2006/relationships" xmlns:m="http://schemas.openxmlformats.org/officeDocument/2006/math" xmlns:v="urn:schemas-microsoft-com:vml" xmlns:wp="http://schemas.openxmlformats.org/drawingml/2006/wordprocessingDrawing" xmlns:w10="urn:schemas-microsoft-com:office:word" xmlns:w="http://schemas.openxmlformats.org/wordprocessingml/2006/main" xmlns:wne="http://schemas.microsoft.com/office/word/2006/wordml">
-  <w:p>
-    <w:pPr>
-      <w:pStyle w:val="Piedepgina"/>
-    </w:pPr>
-  </w:p>
-</w:ftr>
-</file>
-
-<file path=word/footer2.xml><?xml version="1.0" encoding="utf-8"?>
-<w:ftr xmlns:ve="http://schemas.openxmlformats.org/markup-compatibility/2006" xmlns:o="urn:schemas-microsoft-com:office:office" xmlns:r="http://schemas.openxmlformats.org/officeDocument/2006/relationships" xmlns:m="http://schemas.openxmlformats.org/officeDocument/2006/math" xmlns:v="urn:schemas-microsoft-com:vml" xmlns:wp="http://schemas.openxmlformats.org/drawingml/2006/wordprocessingDrawing" xmlns:w10="urn:schemas-microsoft-com:office:word" xmlns:w="http://schemas.openxmlformats.org/wordprocessingml/2006/main" xmlns:wne="http://schemas.microsoft.com/office/word/2006/wordml">
+<w:ftr xmlns:wpc="http://schemas.microsoft.com/office/word/2010/wordprocessingCanvas" xmlns:mc="http://schemas.openxmlformats.org/markup-compatibility/2006" xmlns:o="urn:schemas-microsoft-com:office:office" xmlns:r="http://schemas.openxmlformats.org/officeDocument/2006/relationships" xmlns:m="http://schemas.openxmlformats.org/officeDocument/2006/math" xmlns:v="urn:schemas-microsoft-com:vml" xmlns:wp14="http://schemas.microsoft.com/office/word/2010/wordprocessingDrawing" xmlns:wp="http://schemas.openxmlformats.org/drawingml/2006/wordprocessingDrawing" xmlns:w10="urn:schemas-microsoft-com:office:word" xmlns:w="http://schemas.openxmlformats.org/wordprocessingml/2006/main" xmlns:w14="http://schemas.microsoft.com/office/word/2010/wordml" xmlns:wpg="http://schemas.microsoft.com/office/word/2010/wordprocessingGroup" xmlns:wpi="http://schemas.microsoft.com/office/word/2010/wordprocessingInk" xmlns:wne="http://schemas.microsoft.com/office/word/2006/wordml" xmlns:wps="http://schemas.microsoft.com/office/word/2010/wordprocessingShape" mc:Ignorable="w14 wp14">
   <w:sdt>
     <w:sdtPr>
       <w:id w:val="-52084826"/>
@@ -1130,6 +3121,7 @@
         <w:docPartUnique/>
       </w:docPartObj>
     </w:sdtPr>
+    <w:sdtEndPr/>
     <w:sdtContent>
       <w:sdt>
         <w:sdtPr>
@@ -1139,9 +3131,8 @@
             <w:docPartUnique/>
           </w:docPartObj>
         </w:sdtPr>
+        <w:sdtEndPr/>
         <w:sdtContent>
-          <w:bookmarkStart w:id="0" w:name="_GoBack" w:displacedByCustomXml="prev"/>
-          <w:bookmarkEnd w:id="0" w:displacedByCustomXml="prev"/>
           <w:p>
             <w:pPr>
               <w:pStyle w:val="Piedepgina"/>
@@ -1226,7 +3217,7 @@
                 <w:bCs/>
                 <w:noProof/>
               </w:rPr>
-              <w:t>5</w:t>
+              <w:t>8</w:t>
             </w:r>
             <w:r>
               <w:rPr>
@@ -1250,18 +3241,8 @@
 </w:ftr>
 </file>
 
-<file path=word/footer3.xml><?xml version="1.0" encoding="utf-8"?>
-<w:ftr xmlns:ve="http://schemas.openxmlformats.org/markup-compatibility/2006" xmlns:o="urn:schemas-microsoft-com:office:office" xmlns:r="http://schemas.openxmlformats.org/officeDocument/2006/relationships" xmlns:m="http://schemas.openxmlformats.org/officeDocument/2006/math" xmlns:v="urn:schemas-microsoft-com:vml" xmlns:wp="http://schemas.openxmlformats.org/drawingml/2006/wordprocessingDrawing" xmlns:w10="urn:schemas-microsoft-com:office:word" xmlns:w="http://schemas.openxmlformats.org/wordprocessingml/2006/main" xmlns:wne="http://schemas.microsoft.com/office/word/2006/wordml">
-  <w:p>
-    <w:pPr>
-      <w:pStyle w:val="Piedepgina"/>
-    </w:pPr>
-  </w:p>
-</w:ftr>
-</file>
-
 <file path=word/footnotes.xml><?xml version="1.0" encoding="utf-8"?>
-<w:footnotes xmlns:ve="http://schemas.openxmlformats.org/markup-compatibility/2006" xmlns:o="urn:schemas-microsoft-com:office:office" xmlns:r="http://schemas.openxmlformats.org/officeDocument/2006/relationships" xmlns:m="http://schemas.openxmlformats.org/officeDocument/2006/math" xmlns:v="urn:schemas-microsoft-com:vml" xmlns:wp="http://schemas.openxmlformats.org/drawingml/2006/wordprocessingDrawing" xmlns:w10="urn:schemas-microsoft-com:office:word" xmlns:w="http://schemas.openxmlformats.org/wordprocessingml/2006/main" xmlns:wne="http://schemas.microsoft.com/office/word/2006/wordml">
+<w:footnotes xmlns:wpc="http://schemas.microsoft.com/office/word/2010/wordprocessingCanvas" xmlns:mc="http://schemas.openxmlformats.org/markup-compatibility/2006" xmlns:o="urn:schemas-microsoft-com:office:office" xmlns:r="http://schemas.openxmlformats.org/officeDocument/2006/relationships" xmlns:m="http://schemas.openxmlformats.org/officeDocument/2006/math" xmlns:v="urn:schemas-microsoft-com:vml" xmlns:wp14="http://schemas.microsoft.com/office/word/2010/wordprocessingDrawing" xmlns:wp="http://schemas.openxmlformats.org/drawingml/2006/wordprocessingDrawing" xmlns:w10="urn:schemas-microsoft-com:office:word" xmlns:w="http://schemas.openxmlformats.org/wordprocessingml/2006/main" xmlns:w14="http://schemas.microsoft.com/office/word/2010/wordml" xmlns:wpg="http://schemas.microsoft.com/office/word/2010/wordprocessingGroup" xmlns:wpi="http://schemas.microsoft.com/office/word/2010/wordprocessingInk" xmlns:wne="http://schemas.microsoft.com/office/word/2006/wordml" xmlns:wps="http://schemas.microsoft.com/office/word/2010/wordprocessingShape" mc:Ignorable="w14 wp14">
   <w:footnote w:type="separator" w:id="-1">
     <w:p>
       <w:pPr>
@@ -1286,17 +3267,7 @@
 </file>
 
 <file path=word/header1.xml><?xml version="1.0" encoding="utf-8"?>
-<w:hdr xmlns:ve="http://schemas.openxmlformats.org/markup-compatibility/2006" xmlns:o="urn:schemas-microsoft-com:office:office" xmlns:r="http://schemas.openxmlformats.org/officeDocument/2006/relationships" xmlns:m="http://schemas.openxmlformats.org/officeDocument/2006/math" xmlns:v="urn:schemas-microsoft-com:vml" xmlns:wp="http://schemas.openxmlformats.org/drawingml/2006/wordprocessingDrawing" xmlns:w10="urn:schemas-microsoft-com:office:word" xmlns:w="http://schemas.openxmlformats.org/wordprocessingml/2006/main" xmlns:wne="http://schemas.microsoft.com/office/word/2006/wordml">
-  <w:p>
-    <w:pPr>
-      <w:pStyle w:val="Encabezado"/>
-    </w:pPr>
-  </w:p>
-</w:hdr>
-</file>
-
-<file path=word/header2.xml><?xml version="1.0" encoding="utf-8"?>
-<w:hdr xmlns:ve="http://schemas.openxmlformats.org/markup-compatibility/2006" xmlns:o="urn:schemas-microsoft-com:office:office" xmlns:r="http://schemas.openxmlformats.org/officeDocument/2006/relationships" xmlns:m="http://schemas.openxmlformats.org/officeDocument/2006/math" xmlns:v="urn:schemas-microsoft-com:vml" xmlns:wp="http://schemas.openxmlformats.org/drawingml/2006/wordprocessingDrawing" xmlns:w10="urn:schemas-microsoft-com:office:word" xmlns:w="http://schemas.openxmlformats.org/wordprocessingml/2006/main" xmlns:wne="http://schemas.microsoft.com/office/word/2006/wordml">
+<w:hdr xmlns:wpc="http://schemas.microsoft.com/office/word/2010/wordprocessingCanvas" xmlns:mc="http://schemas.openxmlformats.org/markup-compatibility/2006" xmlns:o="urn:schemas-microsoft-com:office:office" xmlns:r="http://schemas.openxmlformats.org/officeDocument/2006/relationships" xmlns:m="http://schemas.openxmlformats.org/officeDocument/2006/math" xmlns:v="urn:schemas-microsoft-com:vml" xmlns:wp14="http://schemas.microsoft.com/office/word/2010/wordprocessingDrawing" xmlns:wp="http://schemas.openxmlformats.org/drawingml/2006/wordprocessingDrawing" xmlns:w10="urn:schemas-microsoft-com:office:word" xmlns:w="http://schemas.openxmlformats.org/wordprocessingml/2006/main" xmlns:w14="http://schemas.microsoft.com/office/word/2010/wordml" xmlns:wpg="http://schemas.microsoft.com/office/word/2010/wordprocessingGroup" xmlns:wpi="http://schemas.microsoft.com/office/word/2010/wordprocessingInk" xmlns:wne="http://schemas.microsoft.com/office/word/2006/wordml" xmlns:wps="http://schemas.microsoft.com/office/word/2010/wordprocessingShape" mc:Ignorable="w14 wp14">
   <w:p>
     <w:pPr>
       <w:pStyle w:val="Encabezado"/>
@@ -1304,33 +3275,37 @@
         <w:bottom w:val="single" w:sz="4" w:space="1" w:color="auto"/>
       </w:pBdr>
     </w:pPr>
-  </w:p>
-</w:hdr>
-</file>
-
-<file path=word/header3.xml><?xml version="1.0" encoding="utf-8"?>
-<w:hdr xmlns:ve="http://schemas.openxmlformats.org/markup-compatibility/2006" xmlns:o="urn:schemas-microsoft-com:office:office" xmlns:r="http://schemas.openxmlformats.org/officeDocument/2006/relationships" xmlns:m="http://schemas.openxmlformats.org/officeDocument/2006/math" xmlns:v="urn:schemas-microsoft-com:vml" xmlns:wp="http://schemas.openxmlformats.org/drawingml/2006/wordprocessingDrawing" xmlns:w10="urn:schemas-microsoft-com:office:word" xmlns:w="http://schemas.openxmlformats.org/wordprocessingml/2006/main" xmlns:wne="http://schemas.microsoft.com/office/word/2006/wordml">
-  <w:p>
-    <w:pPr>
-      <w:pStyle w:val="Encabezado"/>
-    </w:pPr>
+    <w:r>
+      <w:t xml:space="preserve">Alexis López </w:t>
+    </w:r>
+    <w:proofErr w:type="spellStart"/>
+    <w:r>
+      <w:t>Briongos</w:t>
+    </w:r>
+    <w:proofErr w:type="spellEnd"/>
+    <w:r>
+      <w:ptab w:relativeTo="margin" w:alignment="right" w:leader="none"/>
+    </w:r>
+    <w:r>
+      <w:t>Programación de Servicios y Procesos</w:t>
+    </w:r>
   </w:p>
 </w:hdr>
 </file>
 
 <file path=word/numbering.xml><?xml version="1.0" encoding="utf-8"?>
-<w:numbering xmlns:ve="http://schemas.openxmlformats.org/markup-compatibility/2006" xmlns:o="urn:schemas-microsoft-com:office:office" xmlns:r="http://schemas.openxmlformats.org/officeDocument/2006/relationships" xmlns:m="http://schemas.openxmlformats.org/officeDocument/2006/math" xmlns:v="urn:schemas-microsoft-com:vml" xmlns:wp="http://schemas.openxmlformats.org/drawingml/2006/wordprocessingDrawing" xmlns:w10="urn:schemas-microsoft-com:office:word" xmlns:w="http://schemas.openxmlformats.org/wordprocessingml/2006/main" xmlns:wne="http://schemas.microsoft.com/office/word/2006/wordml">
+<w:numbering xmlns:wpc="http://schemas.microsoft.com/office/word/2010/wordprocessingCanvas" xmlns:mc="http://schemas.openxmlformats.org/markup-compatibility/2006" xmlns:o="urn:schemas-microsoft-com:office:office" xmlns:r="http://schemas.openxmlformats.org/officeDocument/2006/relationships" xmlns:m="http://schemas.openxmlformats.org/officeDocument/2006/math" xmlns:v="urn:schemas-microsoft-com:vml" xmlns:wp14="http://schemas.microsoft.com/office/word/2010/wordprocessingDrawing" xmlns:wp="http://schemas.openxmlformats.org/drawingml/2006/wordprocessingDrawing" xmlns:w10="urn:schemas-microsoft-com:office:word" xmlns:w="http://schemas.openxmlformats.org/wordprocessingml/2006/main" xmlns:w14="http://schemas.microsoft.com/office/word/2010/wordml" xmlns:wpg="http://schemas.microsoft.com/office/word/2010/wordprocessingGroup" xmlns:wpi="http://schemas.microsoft.com/office/word/2010/wordprocessingInk" xmlns:wne="http://schemas.microsoft.com/office/word/2006/wordml" xmlns:wps="http://schemas.microsoft.com/office/word/2010/wordprocessingShape" mc:Ignorable="w14 wp14">
   <w:abstractNum w:abstractNumId="0">
-    <w:nsid w:val="2E3D081B"/>
+    <w:nsid w:val="21CA75D6"/>
     <w:multiLevelType w:val="hybridMultilevel"/>
-    <w:tmpl w:val="4B740D5A"/>
+    <w:tmpl w:val="0C56977C"/>
     <w:lvl w:ilvl="0" w:tplc="0C0A0001">
       <w:start w:val="1"/>
       <w:numFmt w:val="bullet"/>
       <w:lvlText w:val=""/>
       <w:lvlJc w:val="left"/>
       <w:pPr>
-        <w:ind w:left="360" w:hanging="360"/>
+        <w:ind w:left="720" w:hanging="360"/>
       </w:pPr>
       <w:rPr>
         <w:rFonts w:ascii="Symbol" w:hAnsi="Symbol" w:hint="default"/>
@@ -1342,7 +3317,7 @@
       <w:lvlText w:val="o"/>
       <w:lvlJc w:val="left"/>
       <w:pPr>
-        <w:ind w:left="1080" w:hanging="360"/>
+        <w:ind w:left="1440" w:hanging="360"/>
       </w:pPr>
       <w:rPr>
         <w:rFonts w:ascii="Courier New" w:hAnsi="Courier New" w:cs="Courier New" w:hint="default"/>
@@ -1354,7 +3329,7 @@
       <w:lvlText w:val=""/>
       <w:lvlJc w:val="left"/>
       <w:pPr>
-        <w:ind w:left="1800" w:hanging="360"/>
+        <w:ind w:left="2160" w:hanging="360"/>
       </w:pPr>
       <w:rPr>
         <w:rFonts w:ascii="Wingdings" w:hAnsi="Wingdings" w:hint="default"/>
@@ -1366,7 +3341,7 @@
       <w:lvlText w:val=""/>
       <w:lvlJc w:val="left"/>
       <w:pPr>
-        <w:ind w:left="2520" w:hanging="360"/>
+        <w:ind w:left="2880" w:hanging="360"/>
       </w:pPr>
       <w:rPr>
         <w:rFonts w:ascii="Symbol" w:hAnsi="Symbol" w:hint="default"/>
@@ -1378,7 +3353,7 @@
       <w:lvlText w:val="o"/>
       <w:lvlJc w:val="left"/>
       <w:pPr>
-        <w:ind w:left="3240" w:hanging="360"/>
+        <w:ind w:left="3600" w:hanging="360"/>
       </w:pPr>
       <w:rPr>
         <w:rFonts w:ascii="Courier New" w:hAnsi="Courier New" w:cs="Courier New" w:hint="default"/>
@@ -1390,7 +3365,7 @@
       <w:lvlText w:val=""/>
       <w:lvlJc w:val="left"/>
       <w:pPr>
-        <w:ind w:left="3960" w:hanging="360"/>
+        <w:ind w:left="4320" w:hanging="360"/>
       </w:pPr>
       <w:rPr>
         <w:rFonts w:ascii="Wingdings" w:hAnsi="Wingdings" w:hint="default"/>
@@ -1402,7 +3377,7 @@
       <w:lvlText w:val=""/>
       <w:lvlJc w:val="left"/>
       <w:pPr>
-        <w:ind w:left="4680" w:hanging="360"/>
+        <w:ind w:left="5040" w:hanging="360"/>
       </w:pPr>
       <w:rPr>
         <w:rFonts w:ascii="Symbol" w:hAnsi="Symbol" w:hint="default"/>
@@ -1414,7 +3389,7 @@
       <w:lvlText w:val="o"/>
       <w:lvlJc w:val="left"/>
       <w:pPr>
-        <w:ind w:left="5400" w:hanging="360"/>
+        <w:ind w:left="5760" w:hanging="360"/>
       </w:pPr>
       <w:rPr>
         <w:rFonts w:ascii="Courier New" w:hAnsi="Courier New" w:cs="Courier New" w:hint="default"/>
@@ -1426,6 +3401,119 @@
       <w:lvlText w:val=""/>
       <w:lvlJc w:val="left"/>
       <w:pPr>
+        <w:ind w:left="6480" w:hanging="360"/>
+      </w:pPr>
+      <w:rPr>
+        <w:rFonts w:ascii="Wingdings" w:hAnsi="Wingdings" w:hint="default"/>
+      </w:rPr>
+    </w:lvl>
+  </w:abstractNum>
+  <w:abstractNum w:abstractNumId="1">
+    <w:nsid w:val="2E3D081B"/>
+    <w:multiLevelType w:val="hybridMultilevel"/>
+    <w:tmpl w:val="3EA24682"/>
+    <w:lvl w:ilvl="0" w:tplc="0C0A0001">
+      <w:start w:val="1"/>
+      <w:numFmt w:val="bullet"/>
+      <w:lvlText w:val=""/>
+      <w:lvlJc w:val="left"/>
+      <w:pPr>
+        <w:ind w:left="360" w:hanging="360"/>
+      </w:pPr>
+      <w:rPr>
+        <w:rFonts w:ascii="Symbol" w:hAnsi="Symbol" w:hint="default"/>
+      </w:rPr>
+    </w:lvl>
+    <w:lvl w:ilvl="1" w:tplc="0C0A0003">
+      <w:start w:val="1"/>
+      <w:numFmt w:val="bullet"/>
+      <w:lvlText w:val="o"/>
+      <w:lvlJc w:val="left"/>
+      <w:pPr>
+        <w:ind w:left="1080" w:hanging="360"/>
+      </w:pPr>
+      <w:rPr>
+        <w:rFonts w:ascii="Courier New" w:hAnsi="Courier New" w:cs="Courier New" w:hint="default"/>
+      </w:rPr>
+    </w:lvl>
+    <w:lvl w:ilvl="2" w:tplc="0C0A0005" w:tentative="1">
+      <w:start w:val="1"/>
+      <w:numFmt w:val="bullet"/>
+      <w:lvlText w:val=""/>
+      <w:lvlJc w:val="left"/>
+      <w:pPr>
+        <w:ind w:left="1800" w:hanging="360"/>
+      </w:pPr>
+      <w:rPr>
+        <w:rFonts w:ascii="Wingdings" w:hAnsi="Wingdings" w:hint="default"/>
+      </w:rPr>
+    </w:lvl>
+    <w:lvl w:ilvl="3" w:tplc="0C0A0001" w:tentative="1">
+      <w:start w:val="1"/>
+      <w:numFmt w:val="bullet"/>
+      <w:lvlText w:val=""/>
+      <w:lvlJc w:val="left"/>
+      <w:pPr>
+        <w:ind w:left="2520" w:hanging="360"/>
+      </w:pPr>
+      <w:rPr>
+        <w:rFonts w:ascii="Symbol" w:hAnsi="Symbol" w:hint="default"/>
+      </w:rPr>
+    </w:lvl>
+    <w:lvl w:ilvl="4" w:tplc="0C0A0003" w:tentative="1">
+      <w:start w:val="1"/>
+      <w:numFmt w:val="bullet"/>
+      <w:lvlText w:val="o"/>
+      <w:lvlJc w:val="left"/>
+      <w:pPr>
+        <w:ind w:left="3240" w:hanging="360"/>
+      </w:pPr>
+      <w:rPr>
+        <w:rFonts w:ascii="Courier New" w:hAnsi="Courier New" w:cs="Courier New" w:hint="default"/>
+      </w:rPr>
+    </w:lvl>
+    <w:lvl w:ilvl="5" w:tplc="0C0A0005" w:tentative="1">
+      <w:start w:val="1"/>
+      <w:numFmt w:val="bullet"/>
+      <w:lvlText w:val=""/>
+      <w:lvlJc w:val="left"/>
+      <w:pPr>
+        <w:ind w:left="3960" w:hanging="360"/>
+      </w:pPr>
+      <w:rPr>
+        <w:rFonts w:ascii="Wingdings" w:hAnsi="Wingdings" w:hint="default"/>
+      </w:rPr>
+    </w:lvl>
+    <w:lvl w:ilvl="6" w:tplc="0C0A0001" w:tentative="1">
+      <w:start w:val="1"/>
+      <w:numFmt w:val="bullet"/>
+      <w:lvlText w:val=""/>
+      <w:lvlJc w:val="left"/>
+      <w:pPr>
+        <w:ind w:left="4680" w:hanging="360"/>
+      </w:pPr>
+      <w:rPr>
+        <w:rFonts w:ascii="Symbol" w:hAnsi="Symbol" w:hint="default"/>
+      </w:rPr>
+    </w:lvl>
+    <w:lvl w:ilvl="7" w:tplc="0C0A0003" w:tentative="1">
+      <w:start w:val="1"/>
+      <w:numFmt w:val="bullet"/>
+      <w:lvlText w:val="o"/>
+      <w:lvlJc w:val="left"/>
+      <w:pPr>
+        <w:ind w:left="5400" w:hanging="360"/>
+      </w:pPr>
+      <w:rPr>
+        <w:rFonts w:ascii="Courier New" w:hAnsi="Courier New" w:cs="Courier New" w:hint="default"/>
+      </w:rPr>
+    </w:lvl>
+    <w:lvl w:ilvl="8" w:tplc="0C0A0005" w:tentative="1">
+      <w:start w:val="1"/>
+      <w:numFmt w:val="bullet"/>
+      <w:lvlText w:val=""/>
+      <w:lvlJc w:val="left"/>
+      <w:pPr>
         <w:ind w:left="6120" w:hanging="360"/>
       </w:pPr>
       <w:rPr>
@@ -1434,13 +3522,16 @@
     </w:lvl>
   </w:abstractNum>
   <w:num w:numId="1">
+    <w:abstractNumId w:val="1"/>
+  </w:num>
+  <w:num w:numId="2">
     <w:abstractNumId w:val="0"/>
   </w:num>
 </w:numbering>
 </file>
 
 <file path=word/styles.xml><?xml version="1.0" encoding="utf-8"?>
-<w:styles xmlns:r="http://schemas.openxmlformats.org/officeDocument/2006/relationships" xmlns:w="http://schemas.openxmlformats.org/wordprocessingml/2006/main">
+<w:styles xmlns:mc="http://schemas.openxmlformats.org/markup-compatibility/2006" xmlns:r="http://schemas.openxmlformats.org/officeDocument/2006/relationships" xmlns:w="http://schemas.openxmlformats.org/wordprocessingml/2006/main" xmlns:w14="http://schemas.microsoft.com/office/word/2010/wordml" mc:Ignorable="w14">
   <w:docDefaults>
     <w:rPrDefault>
       <w:rPr>
@@ -1634,7 +3725,6 @@
     <w:uiPriority w:val="99"/>
     <w:semiHidden/>
     <w:unhideWhenUsed/>
-    <w:qFormat/>
     <w:tblPr>
       <w:tblInd w:w="0" w:type="dxa"/>
       <w:tblCellMar>
@@ -1791,6 +3881,29 @@
       <w:ind w:left="720"/>
       <w:contextualSpacing/>
     </w:pPr>
+  </w:style>
+  <w:style w:type="paragraph" w:styleId="TDC1">
+    <w:name w:val="toc 1"/>
+    <w:basedOn w:val="Normal"/>
+    <w:next w:val="Normal"/>
+    <w:autoRedefine/>
+    <w:uiPriority w:val="39"/>
+    <w:unhideWhenUsed/>
+    <w:rsid w:val="00C80A19"/>
+    <w:pPr>
+      <w:spacing w:after="100"/>
+    </w:pPr>
+  </w:style>
+  <w:style w:type="character" w:styleId="Hipervnculo">
+    <w:name w:val="Hyperlink"/>
+    <w:basedOn w:val="Fuentedeprrafopredeter"/>
+    <w:uiPriority w:val="99"/>
+    <w:unhideWhenUsed/>
+    <w:rsid w:val="00C80A19"/>
+    <w:rPr>
+      <w:color w:val="0000FF" w:themeColor="hyperlink"/>
+      <w:u w:val="single"/>
+    </w:rPr>
   </w:style>
 </w:styles>
 </file>
@@ -2139,7 +4252,7 @@
 </file>
 
 <file path=word/glossary/document.xml><?xml version="1.0" encoding="utf-8"?>
-<w:glossaryDocument xmlns:ve="http://schemas.openxmlformats.org/markup-compatibility/2006" xmlns:o="urn:schemas-microsoft-com:office:office" xmlns:r="http://schemas.openxmlformats.org/officeDocument/2006/relationships" xmlns:m="http://schemas.openxmlformats.org/officeDocument/2006/math" xmlns:v="urn:schemas-microsoft-com:vml" xmlns:wp="http://schemas.openxmlformats.org/drawingml/2006/wordprocessingDrawing" xmlns:w10="urn:schemas-microsoft-com:office:word" xmlns:w="http://schemas.openxmlformats.org/wordprocessingml/2006/main" xmlns:wne="http://schemas.microsoft.com/office/word/2006/wordml">
+<w:glossaryDocument xmlns:wpc="http://schemas.microsoft.com/office/word/2010/wordprocessingCanvas" xmlns:mc="http://schemas.openxmlformats.org/markup-compatibility/2006" xmlns:o="urn:schemas-microsoft-com:office:office" xmlns:r="http://schemas.openxmlformats.org/officeDocument/2006/relationships" xmlns:m="http://schemas.openxmlformats.org/officeDocument/2006/math" xmlns:v="urn:schemas-microsoft-com:vml" xmlns:wp14="http://schemas.microsoft.com/office/word/2010/wordprocessingDrawing" xmlns:wp="http://schemas.openxmlformats.org/drawingml/2006/wordprocessingDrawing" xmlns:w10="urn:schemas-microsoft-com:office:word" xmlns:w="http://schemas.openxmlformats.org/wordprocessingml/2006/main" xmlns:w14="http://schemas.microsoft.com/office/word/2010/wordml" xmlns:wpg="http://schemas.microsoft.com/office/word/2010/wordprocessingGroup" xmlns:wpi="http://schemas.microsoft.com/office/word/2010/wordprocessingInk" xmlns:wne="http://schemas.microsoft.com/office/word/2006/wordml" xmlns:wps="http://schemas.microsoft.com/office/word/2010/wordprocessingShape" mc:Ignorable="w14 wp14">
   <w:docParts>
     <w:docPart>
       <w:docPartPr>
@@ -2202,43 +4315,12 @@
         </w:p>
       </w:docPartBody>
     </w:docPart>
-    <w:docPart>
-      <w:docPartPr>
-        <w:name w:val="4EADA99F761147138C66A62A4DC3BF1E"/>
-        <w:category>
-          <w:name w:val="General"/>
-          <w:gallery w:val="placeholder"/>
-        </w:category>
-        <w:types>
-          <w:type w:val="bbPlcHdr"/>
-        </w:types>
-        <w:behaviors>
-          <w:behavior w:val="content"/>
-        </w:behaviors>
-        <w:guid w:val="{12154E43-B850-4389-BE8C-8DFCAC819F9E}"/>
-      </w:docPartPr>
-      <w:docPartBody>
-        <w:p>
-          <w:pPr>
-            <w:pStyle w:val="4EADA99F761147138C66A62A4DC3BF1E"/>
-          </w:pPr>
-          <w:r>
-            <w:rPr>
-              <w:rFonts w:asciiTheme="majorHAnsi" w:eastAsiaTheme="majorEastAsia" w:hAnsiTheme="majorHAnsi" w:cstheme="majorBidi"/>
-              <w:sz w:val="44"/>
-              <w:szCs w:val="44"/>
-            </w:rPr>
-            <w:t>[Escriba el subtítulo del documento]</w:t>
-          </w:r>
-        </w:p>
-      </w:docPartBody>
-    </w:docPart>
   </w:docParts>
 </w:glossaryDocument>
 </file>
 
 <file path=word/glossary/fontTable.xml><?xml version="1.0" encoding="utf-8"?>
-<w:fonts xmlns:r="http://schemas.openxmlformats.org/officeDocument/2006/relationships" xmlns:w="http://schemas.openxmlformats.org/wordprocessingml/2006/main">
+<w:fonts xmlns:mc="http://schemas.openxmlformats.org/markup-compatibility/2006" xmlns:r="http://schemas.openxmlformats.org/officeDocument/2006/relationships" xmlns:w="http://schemas.openxmlformats.org/wordprocessingml/2006/main" xmlns:w14="http://schemas.microsoft.com/office/word/2010/wordml" mc:Ignorable="w14">
   <w:font w:name="Symbol">
     <w:panose1 w:val="05050102010706020507"/>
     <w:charset w:val="02"/>
@@ -2272,7 +4354,7 @@
     <w:charset w:val="00"/>
     <w:family w:val="swiss"/>
     <w:pitch w:val="variable"/>
-    <w:sig w:usb0="E4002EFF" w:usb1="C200247B" w:usb2="00000009" w:usb3="00000000" w:csb0="000001FF" w:csb1="00000000"/>
+    <w:sig w:usb0="E4002EFF" w:usb1="C000247B" w:usb2="00000009" w:usb3="00000000" w:csb0="000001FF" w:csb1="00000000"/>
   </w:font>
   <w:font w:name="Cambria">
     <w:panose1 w:val="02040503050406030204"/>
@@ -2292,17 +4374,19 @@
 </file>
 
 <file path=word/glossary/settings.xml><?xml version="1.0" encoding="utf-8"?>
-<w:settings xmlns:o="urn:schemas-microsoft-com:office:office" xmlns:r="http://schemas.openxmlformats.org/officeDocument/2006/relationships" xmlns:m="http://schemas.openxmlformats.org/officeDocument/2006/math" xmlns:v="urn:schemas-microsoft-com:vml" xmlns:w10="urn:schemas-microsoft-com:office:word" xmlns:w="http://schemas.openxmlformats.org/wordprocessingml/2006/main" xmlns:sl="http://schemas.openxmlformats.org/schemaLibrary/2006/main">
+<w:settings xmlns:mc="http://schemas.openxmlformats.org/markup-compatibility/2006" xmlns:o="urn:schemas-microsoft-com:office:office" xmlns:r="http://schemas.openxmlformats.org/officeDocument/2006/relationships" xmlns:m="http://schemas.openxmlformats.org/officeDocument/2006/math" xmlns:v="urn:schemas-microsoft-com:vml" xmlns:w10="urn:schemas-microsoft-com:office:word" xmlns:w="http://schemas.openxmlformats.org/wordprocessingml/2006/main" xmlns:w14="http://schemas.microsoft.com/office/word/2010/wordml" xmlns:sl="http://schemas.openxmlformats.org/schemaLibrary/2006/main" mc:Ignorable="w14">
   <w:view w:val="normal"/>
   <w:defaultTabStop w:val="708"/>
   <w:hyphenationZone w:val="425"/>
   <w:characterSpacingControl w:val="doNotCompress"/>
   <w:compat>
     <w:useFELayout/>
+    <w:compatSetting w:name="compatibilityMode" w:uri="http://schemas.microsoft.com/office/word" w:val="12"/>
   </w:compat>
   <w:rsids>
     <w:rsidRoot w:val="005C0D85"/>
     <w:rsid w:val="000D40D5"/>
+    <w:rsid w:val="00427972"/>
     <w:rsid w:val="00522C40"/>
     <w:rsid w:val="005C0D85"/>
   </w:rsids>
@@ -2310,7 +4394,7 @@
     <m:mathFont m:val="Cambria Math"/>
     <m:brkBin m:val="before"/>
     <m:brkBinSub m:val="--"/>
-    <m:smallFrac m:val="off"/>
+    <m:smallFrac m:val="0"/>
     <m:dispDef/>
     <m:lMargin m:val="0"/>
     <m:rMargin m:val="0"/>
@@ -2327,7 +4411,7 @@
 </file>
 
 <file path=word/glossary/styles.xml><?xml version="1.0" encoding="utf-8"?>
-<w:styles xmlns:r="http://schemas.openxmlformats.org/officeDocument/2006/relationships" xmlns:w="http://schemas.openxmlformats.org/wordprocessingml/2006/main">
+<w:styles xmlns:mc="http://schemas.openxmlformats.org/markup-compatibility/2006" xmlns:r="http://schemas.openxmlformats.org/officeDocument/2006/relationships" xmlns:w="http://schemas.openxmlformats.org/wordprocessingml/2006/main" xmlns:w14="http://schemas.microsoft.com/office/word/2010/wordml" mc:Ignorable="w14">
   <w:docDefaults>
     <w:rPrDefault>
       <w:rPr>
@@ -2498,7 +4582,6 @@
     <w:uiPriority w:val="99"/>
     <w:semiHidden/>
     <w:unhideWhenUsed/>
-    <w:qFormat/>
     <w:tblPr>
       <w:tblInd w:w="0" w:type="dxa"/>
       <w:tblCellMar>
@@ -2542,8 +4625,198 @@
 </w:styles>
 </file>
 
+<file path=word/glossary/stylesWithEffects.xml><?xml version="1.0" encoding="utf-8"?>
+<w:styles xmlns:wpc="http://schemas.microsoft.com/office/word/2010/wordprocessingCanvas" xmlns:mc="http://schemas.openxmlformats.org/markup-compatibility/2006" xmlns:o="urn:schemas-microsoft-com:office:office" xmlns:r="http://schemas.openxmlformats.org/officeDocument/2006/relationships" xmlns:m="http://schemas.openxmlformats.org/officeDocument/2006/math" xmlns:v="urn:schemas-microsoft-com:vml" xmlns:wp14="http://schemas.microsoft.com/office/word/2010/wordprocessingDrawing" xmlns:wp="http://schemas.openxmlformats.org/drawingml/2006/wordprocessingDrawing" xmlns:w10="urn:schemas-microsoft-com:office:word" xmlns:w="http://schemas.openxmlformats.org/wordprocessingml/2006/main" xmlns:w14="http://schemas.microsoft.com/office/word/2010/wordml" xmlns:wpg="http://schemas.microsoft.com/office/word/2010/wordprocessingGroup" xmlns:wpi="http://schemas.microsoft.com/office/word/2010/wordprocessingInk" xmlns:wne="http://schemas.microsoft.com/office/word/2006/wordml" xmlns:wps="http://schemas.microsoft.com/office/word/2010/wordprocessingShape" mc:Ignorable="w14 wp14">
+  <w:docDefaults>
+    <w:rPrDefault>
+      <w:rPr>
+        <w:rFonts w:asciiTheme="minorHAnsi" w:eastAsiaTheme="minorEastAsia" w:hAnsiTheme="minorHAnsi" w:cstheme="minorBidi"/>
+        <w:sz w:val="22"/>
+        <w:szCs w:val="22"/>
+        <w:lang w:val="es-ES" w:eastAsia="es-ES" w:bidi="ar-SA"/>
+      </w:rPr>
+    </w:rPrDefault>
+    <w:pPrDefault>
+      <w:pPr>
+        <w:spacing w:after="200" w:line="276" w:lineRule="auto"/>
+      </w:pPr>
+    </w:pPrDefault>
+  </w:docDefaults>
+  <w:latentStyles w:defLockedState="0" w:defUIPriority="99" w:defSemiHidden="1" w:defUnhideWhenUsed="1" w:defQFormat="0" w:count="267">
+    <w:lsdException w:name="Normal" w:semiHidden="0" w:uiPriority="0" w:unhideWhenUsed="0" w:qFormat="1"/>
+    <w:lsdException w:name="heading 1" w:semiHidden="0" w:uiPriority="9" w:unhideWhenUsed="0" w:qFormat="1"/>
+    <w:lsdException w:name="heading 2" w:uiPriority="9" w:qFormat="1"/>
+    <w:lsdException w:name="heading 3" w:uiPriority="9" w:qFormat="1"/>
+    <w:lsdException w:name="heading 4" w:uiPriority="9" w:qFormat="1"/>
+    <w:lsdException w:name="heading 5" w:uiPriority="9" w:qFormat="1"/>
+    <w:lsdException w:name="heading 6" w:uiPriority="9" w:qFormat="1"/>
+    <w:lsdException w:name="heading 7" w:uiPriority="9" w:qFormat="1"/>
+    <w:lsdException w:name="heading 8" w:uiPriority="9" w:qFormat="1"/>
+    <w:lsdException w:name="heading 9" w:uiPriority="9" w:qFormat="1"/>
+    <w:lsdException w:name="toc 1" w:uiPriority="39"/>
+    <w:lsdException w:name="toc 2" w:uiPriority="39"/>
+    <w:lsdException w:name="toc 3" w:uiPriority="39"/>
+    <w:lsdException w:name="toc 4" w:uiPriority="39"/>
+    <w:lsdException w:name="toc 5" w:uiPriority="39"/>
+    <w:lsdException w:name="toc 6" w:uiPriority="39"/>
+    <w:lsdException w:name="toc 7" w:uiPriority="39"/>
+    <w:lsdException w:name="toc 8" w:uiPriority="39"/>
+    <w:lsdException w:name="toc 9" w:uiPriority="39"/>
+    <w:lsdException w:name="caption" w:uiPriority="35" w:qFormat="1"/>
+    <w:lsdException w:name="Title" w:semiHidden="0" w:uiPriority="10" w:unhideWhenUsed="0" w:qFormat="1"/>
+    <w:lsdException w:name="Default Paragraph Font" w:uiPriority="1"/>
+    <w:lsdException w:name="Subtitle" w:semiHidden="0" w:uiPriority="11" w:unhideWhenUsed="0" w:qFormat="1"/>
+    <w:lsdException w:name="Strong" w:semiHidden="0" w:uiPriority="22" w:unhideWhenUsed="0" w:qFormat="1"/>
+    <w:lsdException w:name="Emphasis" w:semiHidden="0" w:uiPriority="20" w:unhideWhenUsed="0" w:qFormat="1"/>
+    <w:lsdException w:name="Table Grid" w:semiHidden="0" w:uiPriority="59" w:unhideWhenUsed="0"/>
+    <w:lsdException w:name="Placeholder Text" w:unhideWhenUsed="0"/>
+    <w:lsdException w:name="No Spacing" w:semiHidden="0" w:uiPriority="1" w:unhideWhenUsed="0" w:qFormat="1"/>
+    <w:lsdException w:name="Light Shading" w:semiHidden="0" w:uiPriority="60" w:unhideWhenUsed="0"/>
+    <w:lsdException w:name="Light List" w:semiHidden="0" w:uiPriority="61" w:unhideWhenUsed="0"/>
+    <w:lsdException w:name="Light Grid" w:semiHidden="0" w:uiPriority="62" w:unhideWhenUsed="0"/>
+    <w:lsdException w:name="Medium Shading 1" w:semiHidden="0" w:uiPriority="63" w:unhideWhenUsed="0"/>
+    <w:lsdException w:name="Medium Shading 2" w:semiHidden="0" w:uiPriority="64" w:unhideWhenUsed="0"/>
+    <w:lsdException w:name="Medium List 1" w:semiHidden="0" w:uiPriority="65" w:unhideWhenUsed="0"/>
+    <w:lsdException w:name="Medium List 2" w:semiHidden="0" w:uiPriority="66" w:unhideWhenUsed="0"/>
+    <w:lsdException w:name="Medium Grid 1" w:semiHidden="0" w:uiPriority="67" w:unhideWhenUsed="0"/>
+    <w:lsdException w:name="Medium Grid 2" w:semiHidden="0" w:uiPriority="68" w:unhideWhenUsed="0"/>
+    <w:lsdException w:name="Medium Grid 3" w:semiHidden="0" w:uiPriority="69" w:unhideWhenUsed="0"/>
+    <w:lsdException w:name="Dark List" w:semiHidden="0" w:uiPriority="70" w:unhideWhenUsed="0"/>
+    <w:lsdException w:name="Colorful Shading" w:semiHidden="0" w:uiPriority="71" w:unhideWhenUsed="0"/>
+    <w:lsdException w:name="Colorful List" w:semiHidden="0" w:uiPriority="72" w:unhideWhenUsed="0"/>
+    <w:lsdException w:name="Colorful Grid" w:semiHidden="0" w:uiPriority="73" w:unhideWhenUsed="0"/>
+    <w:lsdException w:name="Light Shading Accent 1" w:semiHidden="0" w:uiPriority="60" w:unhideWhenUsed="0"/>
+    <w:lsdException w:name="Light List Accent 1" w:semiHidden="0" w:uiPriority="61" w:unhideWhenUsed="0"/>
+    <w:lsdException w:name="Light Grid Accent 1" w:semiHidden="0" w:uiPriority="62" w:unhideWhenUsed="0"/>
+    <w:lsdException w:name="Medium Shading 1 Accent 1" w:semiHidden="0" w:uiPriority="63" w:unhideWhenUsed="0"/>
+    <w:lsdException w:name="Medium Shading 2 Accent 1" w:semiHidden="0" w:uiPriority="64" w:unhideWhenUsed="0"/>
+    <w:lsdException w:name="Medium List 1 Accent 1" w:semiHidden="0" w:uiPriority="65" w:unhideWhenUsed="0"/>
+    <w:lsdException w:name="Revision" w:unhideWhenUsed="0"/>
+    <w:lsdException w:name="List Paragraph" w:semiHidden="0" w:uiPriority="34" w:unhideWhenUsed="0" w:qFormat="1"/>
+    <w:lsdException w:name="Quote" w:semiHidden="0" w:uiPriority="29" w:unhideWhenUsed="0" w:qFormat="1"/>
+    <w:lsdException w:name="Intense Quote" w:semiHidden="0" w:uiPriority="30" w:unhideWhenUsed="0" w:qFormat="1"/>
+    <w:lsdException w:name="Medium List 2 Accent 1" w:semiHidden="0" w:uiPriority="66" w:unhideWhenUsed="0"/>
+    <w:lsdException w:name="Medium Grid 1 Accent 1" w:semiHidden="0" w:uiPriority="67" w:unhideWhenUsed="0"/>
+    <w:lsdException w:name="Medium Grid 2 Accent 1" w:semiHidden="0" w:uiPriority="68" w:unhideWhenUsed="0"/>
+    <w:lsdException w:name="Medium Grid 3 Accent 1" w:semiHidden="0" w:uiPriority="69" w:unhideWhenUsed="0"/>
+    <w:lsdException w:name="Dark List Accent 1" w:semiHidden="0" w:uiPriority="70" w:unhideWhenUsed="0"/>
+    <w:lsdException w:name="Colorful Shading Accent 1" w:semiHidden="0" w:uiPriority="71" w:unhideWhenUsed="0"/>
+    <w:lsdException w:name="Colorful List Accent 1" w:semiHidden="0" w:uiPriority="72" w:unhideWhenUsed="0"/>
+    <w:lsdException w:name="Colorful Grid Accent 1" w:semiHidden="0" w:uiPriority="73" w:unhideWhenUsed="0"/>
+    <w:lsdException w:name="Light Shading Accent 2" w:semiHidden="0" w:uiPriority="60" w:unhideWhenUsed="0"/>
+    <w:lsdException w:name="Light List Accent 2" w:semiHidden="0" w:uiPriority="61" w:unhideWhenUsed="0"/>
+    <w:lsdException w:name="Light Grid Accent 2" w:semiHidden="0" w:uiPriority="62" w:unhideWhenUsed="0"/>
+    <w:lsdException w:name="Medium Shading 1 Accent 2" w:semiHidden="0" w:uiPriority="63" w:unhideWhenUsed="0"/>
+    <w:lsdException w:name="Medium Shading 2 Accent 2" w:semiHidden="0" w:uiPriority="64" w:unhideWhenUsed="0"/>
+    <w:lsdException w:name="Medium List 1 Accent 2" w:semiHidden="0" w:uiPriority="65" w:unhideWhenUsed="0"/>
+    <w:lsdException w:name="Medium List 2 Accent 2" w:semiHidden="0" w:uiPriority="66" w:unhideWhenUsed="0"/>
+    <w:lsdException w:name="Medium Grid 1 Accent 2" w:semiHidden="0" w:uiPriority="67" w:unhideWhenUsed="0"/>
+    <w:lsdException w:name="Medium Grid 2 Accent 2" w:semiHidden="0" w:uiPriority="68" w:unhideWhenUsed="0"/>
+    <w:lsdException w:name="Medium Grid 3 Accent 2" w:semiHidden="0" w:uiPriority="69" w:unhideWhenUsed="0"/>
+    <w:lsdException w:name="Dark List Accent 2" w:semiHidden="0" w:uiPriority="70" w:unhideWhenUsed="0"/>
+    <w:lsdException w:name="Colorful Shading Accent 2" w:semiHidden="0" w:uiPriority="71" w:unhideWhenUsed="0"/>
+    <w:lsdException w:name="Colorful List Accent 2" w:semiHidden="0" w:uiPriority="72" w:unhideWhenUsed="0"/>
+    <w:lsdException w:name="Colorful Grid Accent 2" w:semiHidden="0" w:uiPriority="73" w:unhideWhenUsed="0"/>
+    <w:lsdException w:name="Light Shading Accent 3" w:semiHidden="0" w:uiPriority="60" w:unhideWhenUsed="0"/>
+    <w:lsdException w:name="Light List Accent 3" w:semiHidden="0" w:uiPriority="61" w:unhideWhenUsed="0"/>
+    <w:lsdException w:name="Light Grid Accent 3" w:semiHidden="0" w:uiPriority="62" w:unhideWhenUsed="0"/>
+    <w:lsdException w:name="Medium Shading 1 Accent 3" w:semiHidden="0" w:uiPriority="63" w:unhideWhenUsed="0"/>
+    <w:lsdException w:name="Medium Shading 2 Accent 3" w:semiHidden="0" w:uiPriority="64" w:unhideWhenUsed="0"/>
+    <w:lsdException w:name="Medium List 1 Accent 3" w:semiHidden="0" w:uiPriority="65" w:unhideWhenUsed="0"/>
+    <w:lsdException w:name="Medium List 2 Accent 3" w:semiHidden="0" w:uiPriority="66" w:unhideWhenUsed="0"/>
+    <w:lsdException w:name="Medium Grid 1 Accent 3" w:semiHidden="0" w:uiPriority="67" w:unhideWhenUsed="0"/>
+    <w:lsdException w:name="Medium Grid 2 Accent 3" w:semiHidden="0" w:uiPriority="68" w:unhideWhenUsed="0"/>
+    <w:lsdException w:name="Medium Grid 3 Accent 3" w:semiHidden="0" w:uiPriority="69" w:unhideWhenUsed="0"/>
+    <w:lsdException w:name="Dark List Accent 3" w:semiHidden="0" w:uiPriority="70" w:unhideWhenUsed="0"/>
+    <w:lsdException w:name="Colorful Shading Accent 3" w:semiHidden="0" w:uiPriority="71" w:unhideWhenUsed="0"/>
+    <w:lsdException w:name="Colorful List Accent 3" w:semiHidden="0" w:uiPriority="72" w:unhideWhenUsed="0"/>
+    <w:lsdException w:name="Colorful Grid Accent 3" w:semiHidden="0" w:uiPriority="73" w:unhideWhenUsed="0"/>
+    <w:lsdException w:name="Light Shading Accent 4" w:semiHidden="0" w:uiPriority="60" w:unhideWhenUsed="0"/>
+    <w:lsdException w:name="Light List Accent 4" w:semiHidden="0" w:uiPriority="61" w:unhideWhenUsed="0"/>
+    <w:lsdException w:name="Light Grid Accent 4" w:semiHidden="0" w:uiPriority="62" w:unhideWhenUsed="0"/>
+    <w:lsdException w:name="Medium Shading 1 Accent 4" w:semiHidden="0" w:uiPriority="63" w:unhideWhenUsed="0"/>
+    <w:lsdException w:name="Medium Shading 2 Accent 4" w:semiHidden="0" w:uiPriority="64" w:unhideWhenUsed="0"/>
+    <w:lsdException w:name="Medium List 1 Accent 4" w:semiHidden="0" w:uiPriority="65" w:unhideWhenUsed="0"/>
+    <w:lsdException w:name="Medium List 2 Accent 4" w:semiHidden="0" w:uiPriority="66" w:unhideWhenUsed="0"/>
+    <w:lsdException w:name="Medium Grid 1 Accent 4" w:semiHidden="0" w:uiPriority="67" w:unhideWhenUsed="0"/>
+    <w:lsdException w:name="Medium Grid 2 Accent 4" w:semiHidden="0" w:uiPriority="68" w:unhideWhenUsed="0"/>
+    <w:lsdException w:name="Medium Grid 3 Accent 4" w:semiHidden="0" w:uiPriority="69" w:unhideWhenUsed="0"/>
+    <w:lsdException w:name="Dark List Accent 4" w:semiHidden="0" w:uiPriority="70" w:unhideWhenUsed="0"/>
+    <w:lsdException w:name="Colorful Shading Accent 4" w:semiHidden="0" w:uiPriority="71" w:unhideWhenUsed="0"/>
+    <w:lsdException w:name="Colorful List Accent 4" w:semiHidden="0" w:uiPriority="72" w:unhideWhenUsed="0"/>
+    <w:lsdException w:name="Colorful Grid Accent 4" w:semiHidden="0" w:uiPriority="73" w:unhideWhenUsed="0"/>
+    <w:lsdException w:name="Light Shading Accent 5" w:semiHidden="0" w:uiPriority="60" w:unhideWhenUsed="0"/>
+    <w:lsdException w:name="Light List Accent 5" w:semiHidden="0" w:uiPriority="61" w:unhideWhenUsed="0"/>
+    <w:lsdException w:name="Light Grid Accent 5" w:semiHidden="0" w:uiPriority="62" w:unhideWhenUsed="0"/>
+    <w:lsdException w:name="Medium Shading 1 Accent 5" w:semiHidden="0" w:uiPriority="63" w:unhideWhenUsed="0"/>
+    <w:lsdException w:name="Medium Shading 2 Accent 5" w:semiHidden="0" w:uiPriority="64" w:unhideWhenUsed="0"/>
+    <w:lsdException w:name="Medium List 1 Accent 5" w:semiHidden="0" w:uiPriority="65" w:unhideWhenUsed="0"/>
+    <w:lsdException w:name="Medium List 2 Accent 5" w:semiHidden="0" w:uiPriority="66" w:unhideWhenUsed="0"/>
+    <w:lsdException w:name="Medium Grid 1 Accent 5" w:semiHidden="0" w:uiPriority="67" w:unhideWhenUsed="0"/>
+    <w:lsdException w:name="Medium Grid 2 Accent 5" w:semiHidden="0" w:uiPriority="68" w:unhideWhenUsed="0"/>
+    <w:lsdException w:name="Medium Grid 3 Accent 5" w:semiHidden="0" w:uiPriority="69" w:unhideWhenUsed="0"/>
+    <w:lsdException w:name="Dark List Accent 5" w:semiHidden="0" w:uiPriority="70" w:unhideWhenUsed="0"/>
+    <w:lsdException w:name="Colorful Shading Accent 5" w:semiHidden="0" w:uiPriority="71" w:unhideWhenUsed="0"/>
+    <w:lsdException w:name="Colorful List Accent 5" w:semiHidden="0" w:uiPriority="72" w:unhideWhenUsed="0"/>
+    <w:lsdException w:name="Colorful Grid Accent 5" w:semiHidden="0" w:uiPriority="73" w:unhideWhenUsed="0"/>
+    <w:lsdException w:name="Light Shading Accent 6" w:semiHidden="0" w:uiPriority="60" w:unhideWhenUsed="0"/>
+    <w:lsdException w:name="Light List Accent 6" w:semiHidden="0" w:uiPriority="61" w:unhideWhenUsed="0"/>
+    <w:lsdException w:name="Light Grid Accent 6" w:semiHidden="0" w:uiPriority="62" w:unhideWhenUsed="0"/>
+    <w:lsdException w:name="Medium Shading 1 Accent 6" w:semiHidden="0" w:uiPriority="63" w:unhideWhenUsed="0"/>
+    <w:lsdException w:name="Medium Shading 2 Accent 6" w:semiHidden="0" w:uiPriority="64" w:unhideWhenUsed="0"/>
+    <w:lsdException w:name="Medium List 1 Accent 6" w:semiHidden="0" w:uiPriority="65" w:unhideWhenUsed="0"/>
+    <w:lsdException w:name="Medium List 2 Accent 6" w:semiHidden="0" w:uiPriority="66" w:unhideWhenUsed="0"/>
+    <w:lsdException w:name="Medium Grid 1 Accent 6" w:semiHidden="0" w:uiPriority="67" w:unhideWhenUsed="0"/>
+    <w:lsdException w:name="Medium Grid 2 Accent 6" w:semiHidden="0" w:uiPriority="68" w:unhideWhenUsed="0"/>
+    <w:lsdException w:name="Medium Grid 3 Accent 6" w:semiHidden="0" w:uiPriority="69" w:unhideWhenUsed="0"/>
+    <w:lsdException w:name="Dark List Accent 6" w:semiHidden="0" w:uiPriority="70" w:unhideWhenUsed="0"/>
+    <w:lsdException w:name="Colorful Shading Accent 6" w:semiHidden="0" w:uiPriority="71" w:unhideWhenUsed="0"/>
+    <w:lsdException w:name="Colorful List Accent 6" w:semiHidden="0" w:uiPriority="72" w:unhideWhenUsed="0"/>
+    <w:lsdException w:name="Colorful Grid Accent 6" w:semiHidden="0" w:uiPriority="73" w:unhideWhenUsed="0"/>
+    <w:lsdException w:name="Subtle Emphasis" w:semiHidden="0" w:uiPriority="19" w:unhideWhenUsed="0" w:qFormat="1"/>
+    <w:lsdException w:name="Intense Emphasis" w:semiHidden="0" w:uiPriority="21" w:unhideWhenUsed="0" w:qFormat="1"/>
+    <w:lsdException w:name="Subtle Reference" w:semiHidden="0" w:uiPriority="31" w:unhideWhenUsed="0" w:qFormat="1"/>
+    <w:lsdException w:name="Intense Reference" w:semiHidden="0" w:uiPriority="32" w:unhideWhenUsed="0" w:qFormat="1"/>
+    <w:lsdException w:name="Book Title" w:semiHidden="0" w:uiPriority="33" w:unhideWhenUsed="0" w:qFormat="1"/>
+    <w:lsdException w:name="Bibliography" w:uiPriority="37"/>
+    <w:lsdException w:name="TOC Heading" w:uiPriority="39" w:qFormat="1"/>
+  </w:latentStyles>
+  <w:style w:type="paragraph" w:default="1" w:styleId="Normal">
+    <w:name w:val="Normal"/>
+    <w:qFormat/>
+  </w:style>
+  <w:style w:type="character" w:default="1" w:styleId="Fuentedeprrafopredeter">
+    <w:name w:val="Default Paragraph Font"/>
+    <w:uiPriority w:val="1"/>
+    <w:semiHidden/>
+    <w:unhideWhenUsed/>
+  </w:style>
+  <w:style w:type="table" w:default="1" w:styleId="Tablanormal">
+    <w:name w:val="Normal Table"/>
+    <w:uiPriority w:val="99"/>
+    <w:semiHidden/>
+    <w:unhideWhenUsed/>
+    <w:tblPr>
+      <w:tblInd w:w="0" w:type="dxa"/>
+      <w:tblCellMar>
+        <w:top w:w="0" w:type="dxa"/>
+        <w:left w:w="108" w:type="dxa"/>
+        <w:bottom w:w="0" w:type="dxa"/>
+        <w:right w:w="108" w:type="dxa"/>
+      </w:tblCellMar>
+    </w:tblPr>
+  </w:style>
+  <w:style w:type="numbering" w:default="1" w:styleId="Sinlista">
+    <w:name w:val="No List"/>
+    <w:uiPriority w:val="99"/>
+    <w:semiHidden/>
+    <w:unhideWhenUsed/>
+  </w:style>
+</w:styles>
+</file>
+
 <file path=word/glossary/webSettings.xml><?xml version="1.0" encoding="utf-8"?>
-<w:webSettings xmlns:r="http://schemas.openxmlformats.org/officeDocument/2006/relationships" xmlns:w="http://schemas.openxmlformats.org/wordprocessingml/2006/main">
+<w:webSettings xmlns:mc="http://schemas.openxmlformats.org/markup-compatibility/2006" xmlns:r="http://schemas.openxmlformats.org/officeDocument/2006/relationships" xmlns:w="http://schemas.openxmlformats.org/wordprocessingml/2006/main" xmlns:w14="http://schemas.microsoft.com/office/word/2010/wordml" mc:Ignorable="w14">
   <w:optimizeForBrowser/>
   <w:allowPNG/>
 </w:webSettings>
@@ -2858,7 +5131,7 @@
 </file>
 
 <file path=customXml/itemProps2.xml><?xml version="1.0" encoding="utf-8"?>
-<ds:datastoreItem xmlns:ds="http://schemas.openxmlformats.org/officeDocument/2006/customXml" ds:itemID="{69B191D0-FF62-4D57-B569-9FA27C35C0F4}">
+<ds:datastoreItem xmlns:ds="http://schemas.openxmlformats.org/officeDocument/2006/customXml" ds:itemID="{1036D3D4-212F-42E2-8568-2EEE00132C2D}">
   <ds:schemaRefs>
     <ds:schemaRef ds:uri="http://schemas.openxmlformats.org/officeDocument/2006/bibliography"/>
   </ds:schemaRefs>

</xml_diff>